<commit_message>
zapiska.doc corrected. To schema.sql added dropping new table doc_agreement
</commit_message>
<xml_diff>
--- a/src/main/webapp/resources/files/doc_templates/zapiska.docx
+++ b/src/main/webapp/resources/files/doc_templates/zapiska.docx
@@ -12,37 +12,16 @@
     </w:p>
     <w:p>
       <w:pPr>
-        <w:jc w:val="center"/>
+        <w:spacing w:line="240" w:lineRule="auto"/>
+        <w:ind w:left="5954" w:firstLine="0"/>
         <w:rPr>
           <w:b/>
-          <w:sz w:val="28"/>
-          <w:szCs w:val="28"/>
-        </w:rPr>
-      </w:pPr>
-    </w:p>
-    <w:p>
-      <w:pPr>
-        <w:jc w:val="center"/>
-        <w:rPr>
-          <w:b/>
-          <w:sz w:val="28"/>
-          <w:szCs w:val="28"/>
-        </w:rPr>
-      </w:pPr>
-    </w:p>
-    <w:p>
-      <w:pPr>
-        <w:ind w:left="5954"/>
-        <w:rPr>
-          <w:b/>
-          <w:sz w:val="28"/>
           <w:szCs w:val="28"/>
         </w:rPr>
       </w:pPr>
       <w:r>
         <w:rPr>
           <w:b/>
-          <w:sz w:val="28"/>
           <w:szCs w:val="28"/>
         </w:rPr>
         <w:t xml:space="preserve">Заместителю начальника Юридического управления </w:t>
@@ -50,30 +29,38 @@
     </w:p>
     <w:p>
       <w:pPr>
-        <w:ind w:left="5954"/>
+        <w:spacing w:line="240" w:lineRule="auto"/>
+        <w:ind w:left="5954" w:firstLine="0"/>
         <w:rPr>
           <w:b/>
-          <w:sz w:val="28"/>
           <w:szCs w:val="28"/>
         </w:rPr>
       </w:pPr>
     </w:p>
     <w:p>
       <w:pPr>
-        <w:ind w:left="5954"/>
+        <w:spacing w:line="240" w:lineRule="auto"/>
+        <w:ind w:left="5954" w:firstLine="0"/>
         <w:rPr>
           <w:b/>
-          <w:sz w:val="28"/>
           <w:szCs w:val="28"/>
         </w:rPr>
       </w:pPr>
+      <w:proofErr w:type="gramStart"/>
       <w:r>
         <w:rPr>
           <w:b/>
-          <w:sz w:val="28"/>
           <w:szCs w:val="28"/>
         </w:rPr>
-        <w:t>Е.Ю. Широковой</w:t>
+        <w:t>Е.Ю.</w:t>
+      </w:r>
+      <w:proofErr w:type="gramEnd"/>
+      <w:r>
+        <w:rPr>
+          <w:b/>
+          <w:szCs w:val="28"/>
+        </w:rPr>
+        <w:t xml:space="preserve"> Широковой</w:t>
       </w:r>
     </w:p>
     <w:p>
@@ -81,7 +68,6 @@
         <w:jc w:val="center"/>
         <w:rPr>
           <w:b/>
-          <w:sz w:val="28"/>
           <w:szCs w:val="28"/>
         </w:rPr>
       </w:pPr>
@@ -91,37 +77,6 @@
         <w:jc w:val="center"/>
         <w:rPr>
           <w:b/>
-          <w:sz w:val="28"/>
-          <w:szCs w:val="28"/>
-        </w:rPr>
-      </w:pPr>
-    </w:p>
-    <w:p>
-      <w:pPr>
-        <w:jc w:val="center"/>
-        <w:rPr>
-          <w:b/>
-          <w:sz w:val="28"/>
-          <w:szCs w:val="28"/>
-        </w:rPr>
-      </w:pPr>
-    </w:p>
-    <w:p>
-      <w:pPr>
-        <w:jc w:val="center"/>
-        <w:rPr>
-          <w:b/>
-          <w:sz w:val="28"/>
-          <w:szCs w:val="28"/>
-        </w:rPr>
-      </w:pPr>
-    </w:p>
-    <w:p>
-      <w:pPr>
-        <w:jc w:val="center"/>
-        <w:rPr>
-          <w:b/>
-          <w:sz w:val="28"/>
           <w:szCs w:val="28"/>
         </w:rPr>
       </w:pPr>
@@ -146,21 +101,9 @@
     </w:p>
     <w:p>
       <w:pPr>
-        <w:pStyle w:val="4"/>
-        <w:tabs>
-          <w:tab w:val="center" w:pos="4950"/>
-          <w:tab w:val="right" w:pos="9900"/>
-        </w:tabs>
-        <w:ind w:firstLine="567"/>
-        <w:rPr>
-          <w:bCs/>
-        </w:rPr>
+        <w:jc w:val="both"/>
       </w:pPr>
       <w:r>
-        <w:rPr>
-          <w:bCs/>
-        </w:rPr>
-        <w:tab/>
         <w:t xml:space="preserve">В соответствии с Регламентом работы правления Департамента экономической политики и развития города Москвы, утвержденными приказом Департамента от 04.05.2016 № 47-ПР, </w:t>
       </w:r>
       <w:r>
@@ -169,6 +112,7 @@
         </w:rPr>
         <w:t>&lt;</w:t>
       </w:r>
+      <w:proofErr w:type="spellStart"/>
       <w:r>
         <w:rPr>
           <w:szCs w:val="28"/>
@@ -176,8 +120,7 @@
         </w:rPr>
         <w:t>Reglament</w:t>
       </w:r>
-      <w:bookmarkStart w:id="0" w:name="_GoBack"/>
-      <w:bookmarkEnd w:id="0"/>
+      <w:proofErr w:type="spellEnd"/>
       <w:r>
         <w:rPr>
           <w:szCs w:val="28"/>
@@ -191,19 +134,20 @@
         <w:t>п</w:t>
       </w:r>
       <w:r>
-        <w:rPr>
-          <w:bCs/>
-        </w:rPr>
-        <w:t>рошу включить в повестку заседания правления Департамента экономической политики и развития города Москвы на &lt;MeetingDate&gt; г</w:t>
+        <w:t>рошу включить в повестку заседания правления Департамента экономической политики и развития города Москвы на &lt;</w:t>
+      </w:r>
+      <w:proofErr w:type="spellStart"/>
+      <w:r>
+        <w:t>MeetingDate</w:t>
+      </w:r>
+      <w:proofErr w:type="spellEnd"/>
+      <w:r>
+        <w:t>&gt; г</w:t>
       </w:r>
       <w:r>
-        <w:rPr>
-          <w:bCs/>
-        </w:rPr>
         <w:t>. следующие вопросы:</w:t>
       </w:r>
     </w:p>
-    <w:p/>
     <w:tbl>
       <w:tblPr>
         <w:tblW w:w="10066" w:type="dxa"/>
@@ -230,18 +174,12 @@
         <w:tc>
           <w:tcPr>
             <w:tcW w:w="1278" w:type="dxa"/>
+            <w:vAlign w:val="center"/>
           </w:tcPr>
           <w:p>
             <w:pPr>
-              <w:jc w:val="center"/>
-              <w:rPr>
-                <w:sz w:val="22"/>
-                <w:szCs w:val="22"/>
-              </w:rPr>
-            </w:pPr>
-          </w:p>
-          <w:p>
-            <w:pPr>
+              <w:spacing w:line="240" w:lineRule="auto"/>
+              <w:ind w:firstLine="0"/>
               <w:jc w:val="center"/>
               <w:rPr>
                 <w:sz w:val="22"/>
@@ -264,16 +202,18 @@
           </w:tcPr>
           <w:p>
             <w:pPr>
+              <w:spacing w:line="240" w:lineRule="auto"/>
+              <w:ind w:firstLine="0"/>
               <w:jc w:val="center"/>
               <w:rPr>
-                <w:i/>
+                <w:iCs/>
                 <w:sz w:val="22"/>
                 <w:szCs w:val="22"/>
               </w:rPr>
             </w:pPr>
             <w:r>
               <w:rPr>
-                <w:i/>
+                <w:iCs/>
                 <w:sz w:val="22"/>
                 <w:szCs w:val="22"/>
               </w:rPr>
@@ -292,22 +232,35 @@
           </w:tcPr>
           <w:p>
             <w:pPr>
+              <w:spacing w:line="240" w:lineRule="auto"/>
+              <w:ind w:firstLine="0"/>
               <w:jc w:val="center"/>
               <w:rPr>
-                <w:sz w:val="28"/>
                 <w:szCs w:val="28"/>
               </w:rPr>
             </w:pPr>
             <w:r>
               <w:rPr>
-                <w:sz w:val="28"/>
-                <w:szCs w:val="28"/>
-              </w:rPr>
-              <w:t>&lt;[Questions]</w:t>
+                <w:szCs w:val="28"/>
+              </w:rPr>
+              <w:t>&lt;[</w:t>
+            </w:r>
+            <w:proofErr w:type="spellStart"/>
+            <w:r>
+              <w:rPr>
+                <w:szCs w:val="28"/>
+              </w:rPr>
+              <w:t>Questions</w:t>
+            </w:r>
+            <w:proofErr w:type="spellEnd"/>
+            <w:r>
+              <w:rPr>
+                <w:szCs w:val="28"/>
+              </w:rPr>
+              <w:t>]</w:t>
             </w:r>
             <w:r>
               <w:rPr>
-                <w:sz w:val="28"/>
                 <w:szCs w:val="28"/>
                 <w:lang w:val="en-US"/>
               </w:rPr>
@@ -315,7 +268,6 @@
             </w:r>
             <w:r>
               <w:rPr>
-                <w:sz w:val="28"/>
                 <w:szCs w:val="28"/>
               </w:rPr>
               <w:t>&gt;</w:t>
@@ -331,16 +283,16 @@
               <w:autoSpaceDE w:val="0"/>
               <w:autoSpaceDN w:val="0"/>
               <w:adjustRightInd w:val="0"/>
+              <w:spacing w:line="240" w:lineRule="auto"/>
+              <w:ind w:firstLine="0"/>
               <w:jc w:val="both"/>
               <w:rPr>
-                <w:sz w:val="28"/>
                 <w:szCs w:val="28"/>
                 <w:lang w:val="en-US"/>
               </w:rPr>
             </w:pPr>
             <w:r>
               <w:rPr>
-                <w:sz w:val="28"/>
                 <w:szCs w:val="28"/>
                 <w:lang w:val="en-US"/>
               </w:rPr>
@@ -348,7 +300,6 @@
             </w:r>
             <w:r>
               <w:rPr>
-                <w:sz w:val="28"/>
                 <w:szCs w:val="28"/>
                 <w:lang w:val="en-US"/>
               </w:rPr>
@@ -356,7 +307,6 @@
             </w:r>
             <w:r>
               <w:rPr>
-                <w:sz w:val="28"/>
                 <w:szCs w:val="28"/>
                 <w:lang w:val="en-US"/>
               </w:rPr>
@@ -364,7 +314,6 @@
             </w:r>
             <w:r>
               <w:rPr>
-                <w:sz w:val="28"/>
                 <w:szCs w:val="28"/>
                 <w:lang w:val="en-US"/>
               </w:rPr>
@@ -372,7 +321,6 @@
             </w:r>
             <w:r>
               <w:rPr>
-                <w:sz w:val="28"/>
                 <w:szCs w:val="28"/>
                 <w:lang w:val="en-US"/>
               </w:rPr>
@@ -380,23 +328,45 @@
             </w:r>
             <w:r>
               <w:rPr>
-                <w:sz w:val="28"/>
                 <w:szCs w:val="28"/>
                 <w:lang w:val="en-US"/>
               </w:rPr>
-              <w:t>[Questions]OrderNumber</w:t>
+              <w:t>[Questions]</w:t>
+            </w:r>
+            <w:proofErr w:type="spellStart"/>
+            <w:r>
+              <w:rPr>
+                <w:szCs w:val="28"/>
+                <w:lang w:val="en-US"/>
+              </w:rPr>
+              <w:t>OrderNumber</w:t>
+            </w:r>
+            <w:proofErr w:type="spellEnd"/>
+            <w:r>
+              <w:rPr>
+                <w:szCs w:val="28"/>
+                <w:lang w:val="en-US"/>
+              </w:rPr>
+              <w:t>&gt; &lt;[Questions]</w:t>
+            </w:r>
+            <w:proofErr w:type="spellStart"/>
+            <w:r>
+              <w:rPr>
+                <w:szCs w:val="28"/>
+                <w:lang w:val="en-US"/>
+              </w:rPr>
+              <w:t>TarifView</w:t>
+            </w:r>
+            <w:proofErr w:type="spellEnd"/>
+            <w:r>
+              <w:rPr>
+                <w:szCs w:val="28"/>
+                <w:lang w:val="en-US"/>
+              </w:rPr>
+              <w:t>&gt; &lt;</w:t>
             </w:r>
             <w:r>
               <w:rPr>
-                <w:sz w:val="28"/>
-                <w:szCs w:val="28"/>
-                <w:lang w:val="en-US"/>
-              </w:rPr>
-              <w:t>&gt; &lt;[Questions]TarifView&gt; &lt;</w:t>
-            </w:r>
-            <w:r>
-              <w:rPr>
-                <w:sz w:val="28"/>
                 <w:szCs w:val="28"/>
                 <w:lang w:val="en-US"/>
               </w:rPr>
@@ -404,7 +374,6 @@
             </w:r>
             <w:r>
               <w:rPr>
-                <w:sz w:val="28"/>
                 <w:szCs w:val="28"/>
                 <w:lang w:val="en-US"/>
               </w:rPr>
@@ -412,15 +381,22 @@
             </w:r>
             <w:r>
               <w:rPr>
-                <w:sz w:val="28"/>
                 <w:szCs w:val="28"/>
                 <w:lang w:val="en-US"/>
               </w:rPr>
-              <w:t>[Questions]AdditionalInfo</w:t>
+              <w:t>[Questions]</w:t>
             </w:r>
+            <w:proofErr w:type="spellStart"/>
             <w:r>
               <w:rPr>
-                <w:sz w:val="28"/>
+                <w:szCs w:val="28"/>
+                <w:lang w:val="en-US"/>
+              </w:rPr>
+              <w:t>AdditionalInfo</w:t>
+            </w:r>
+            <w:proofErr w:type="spellEnd"/>
+            <w:r>
+              <w:rPr>
                 <w:szCs w:val="28"/>
                 <w:lang w:val="en-US"/>
               </w:rPr>
@@ -428,7 +404,6 @@
             </w:r>
             <w:r>
               <w:rPr>
-                <w:sz w:val="28"/>
                 <w:szCs w:val="28"/>
                 <w:lang w:val="en-US"/>
               </w:rPr>
@@ -443,9 +418,9 @@
         <w:tabs>
           <w:tab w:val="left" w:pos="7371"/>
         </w:tabs>
+        <w:spacing w:line="240" w:lineRule="auto"/>
         <w:rPr>
           <w:b/>
-          <w:sz w:val="28"/>
           <w:szCs w:val="28"/>
           <w:lang w:val="en-US"/>
         </w:rPr>
@@ -456,9 +431,9 @@
         <w:tabs>
           <w:tab w:val="left" w:pos="7371"/>
         </w:tabs>
+        <w:spacing w:line="240" w:lineRule="auto"/>
         <w:rPr>
           <w:b/>
-          <w:sz w:val="28"/>
           <w:szCs w:val="28"/>
           <w:lang w:val="en-US"/>
         </w:rPr>
@@ -493,9 +468,10 @@
               <w:tabs>
                 <w:tab w:val="left" w:pos="7371"/>
               </w:tabs>
+              <w:spacing w:line="240" w:lineRule="auto"/>
+              <w:ind w:firstLine="0"/>
               <w:rPr>
                 <w:b/>
-                <w:sz w:val="28"/>
                 <w:szCs w:val="28"/>
                 <w:lang w:val="en-US"/>
               </w:rPr>
@@ -511,10 +487,10 @@
               <w:tabs>
                 <w:tab w:val="left" w:pos="7371"/>
               </w:tabs>
+              <w:spacing w:line="240" w:lineRule="auto"/>
               <w:jc w:val="right"/>
               <w:rPr>
                 <w:b/>
-                <w:sz w:val="28"/>
                 <w:szCs w:val="28"/>
                 <w:lang w:val="en-US"/>
               </w:rPr>
@@ -525,10 +501,10 @@
               <w:tabs>
                 <w:tab w:val="left" w:pos="7371"/>
               </w:tabs>
+              <w:spacing w:line="240" w:lineRule="auto"/>
               <w:jc w:val="right"/>
               <w:rPr>
                 <w:b/>
-                <w:sz w:val="28"/>
                 <w:szCs w:val="28"/>
                 <w:lang w:val="en-US"/>
               </w:rPr>
@@ -546,16 +522,16 @@
               <w:tabs>
                 <w:tab w:val="left" w:pos="7371"/>
               </w:tabs>
+              <w:spacing w:line="240" w:lineRule="auto"/>
+              <w:ind w:firstLine="0"/>
               <w:rPr>
                 <w:b/>
-                <w:sz w:val="28"/>
                 <w:szCs w:val="28"/>
               </w:rPr>
             </w:pPr>
             <w:r>
               <w:rPr>
                 <w:b/>
-                <w:sz w:val="28"/>
                 <w:szCs w:val="28"/>
               </w:rPr>
               <w:t xml:space="preserve">Начальник Управления </w:t>
@@ -566,16 +542,16 @@
               <w:tabs>
                 <w:tab w:val="left" w:pos="7371"/>
               </w:tabs>
+              <w:spacing w:line="240" w:lineRule="auto"/>
+              <w:ind w:firstLine="0"/>
               <w:rPr>
                 <w:b/>
-                <w:sz w:val="28"/>
                 <w:szCs w:val="28"/>
               </w:rPr>
             </w:pPr>
             <w:r>
               <w:rPr>
                 <w:b/>
-                <w:sz w:val="28"/>
                 <w:szCs w:val="28"/>
               </w:rPr>
               <w:t>регулирования тарифов в электроэнергетике</w:t>
@@ -591,9 +567,9 @@
               <w:tabs>
                 <w:tab w:val="left" w:pos="7371"/>
               </w:tabs>
+              <w:spacing w:line="240" w:lineRule="auto"/>
               <w:rPr>
                 <w:b/>
-                <w:sz w:val="28"/>
                 <w:szCs w:val="28"/>
               </w:rPr>
             </w:pPr>
@@ -603,9 +579,9 @@
               <w:tabs>
                 <w:tab w:val="left" w:pos="7371"/>
               </w:tabs>
+              <w:spacing w:line="240" w:lineRule="auto"/>
               <w:rPr>
                 <w:b/>
-                <w:sz w:val="28"/>
                 <w:szCs w:val="28"/>
               </w:rPr>
             </w:pPr>
@@ -615,19 +591,41 @@
               <w:tabs>
                 <w:tab w:val="left" w:pos="7371"/>
               </w:tabs>
+              <w:spacing w:line="240" w:lineRule="auto"/>
               <w:rPr>
                 <w:b/>
-                <w:sz w:val="28"/>
                 <w:szCs w:val="28"/>
               </w:rPr>
             </w:pPr>
             <w:r>
               <w:rPr>
                 <w:b/>
-                <w:sz w:val="28"/>
-                <w:szCs w:val="28"/>
-              </w:rPr>
-              <w:t xml:space="preserve">                              Н.В. Кузьмина</w:t>
+                <w:szCs w:val="28"/>
+              </w:rPr>
+              <w:t xml:space="preserve">               </w:t>
+            </w:r>
+            <w:r>
+              <w:rPr>
+                <w:b/>
+                <w:szCs w:val="28"/>
+              </w:rPr>
+              <w:t xml:space="preserve">   </w:t>
+            </w:r>
+            <w:proofErr w:type="gramStart"/>
+            <w:r>
+              <w:rPr>
+                <w:b/>
+                <w:szCs w:val="28"/>
+              </w:rPr>
+              <w:t>Н.В.</w:t>
+            </w:r>
+            <w:proofErr w:type="gramEnd"/>
+            <w:r>
+              <w:rPr>
+                <w:b/>
+                <w:szCs w:val="28"/>
+              </w:rPr>
+              <w:t xml:space="preserve"> Кузьмина</w:t>
             </w:r>
           </w:p>
         </w:tc>
@@ -635,141 +633,13 @@
     </w:tbl>
     <w:p>
       <w:pPr>
-        <w:pStyle w:val="2"/>
-        <w:ind w:right="-180"/>
-        <w:jc w:val="left"/>
-        <w:rPr>
-          <w:b/>
-          <w:bCs/>
-          <w:szCs w:val="28"/>
-          <w:lang w:val="en-US"/>
-        </w:rPr>
-      </w:pPr>
-    </w:p>
-    <w:p>
-      <w:pPr>
+        <w:ind w:firstLine="0"/>
         <w:rPr>
           <w:lang w:val="en-US"/>
         </w:rPr>
       </w:pPr>
-    </w:p>
-    <w:p>
-      <w:pPr>
-        <w:rPr>
-          <w:lang w:val="en-US"/>
-        </w:rPr>
-      </w:pPr>
-    </w:p>
-    <w:p>
-      <w:pPr>
-        <w:rPr>
-          <w:lang w:val="en-US"/>
-        </w:rPr>
-      </w:pPr>
-    </w:p>
-    <w:p>
-      <w:pPr>
-        <w:rPr>
-          <w:lang w:val="en-US"/>
-        </w:rPr>
-      </w:pPr>
-    </w:p>
-    <w:p>
-      <w:pPr>
-        <w:rPr>
-          <w:lang w:val="en-US"/>
-        </w:rPr>
-      </w:pPr>
-    </w:p>
-    <w:p>
-      <w:pPr>
-        <w:rPr>
-          <w:lang w:val="en-US"/>
-        </w:rPr>
-      </w:pPr>
-    </w:p>
-    <w:p>
-      <w:pPr>
-        <w:rPr>
-          <w:lang w:val="en-US"/>
-        </w:rPr>
-      </w:pPr>
-    </w:p>
-    <w:p>
-      <w:pPr>
-        <w:rPr>
-          <w:lang w:val="en-US"/>
-        </w:rPr>
-      </w:pPr>
-    </w:p>
-    <w:p>
-      <w:pPr>
-        <w:rPr>
-          <w:lang w:val="en-US"/>
-        </w:rPr>
-      </w:pPr>
-    </w:p>
-    <w:p>
-      <w:pPr>
-        <w:rPr>
-          <w:lang w:val="en-US"/>
-        </w:rPr>
-      </w:pPr>
-    </w:p>
-    <w:p>
-      <w:pPr>
-        <w:rPr>
-          <w:lang w:val="en-US"/>
-        </w:rPr>
-      </w:pPr>
-    </w:p>
-    <w:p>
-      <w:pPr>
-        <w:rPr>
-          <w:lang w:val="en-US"/>
-        </w:rPr>
-      </w:pPr>
-    </w:p>
-    <w:p>
-      <w:pPr>
-        <w:rPr>
-          <w:lang w:val="en-US"/>
-        </w:rPr>
-      </w:pPr>
-    </w:p>
-    <w:p>
-      <w:pPr>
-        <w:rPr>
-          <w:sz w:val="28"/>
-          <w:szCs w:val="28"/>
-          <w:lang w:val="en-US"/>
-        </w:rPr>
-      </w:pPr>
-    </w:p>
-    <w:p>
-      <w:pPr>
-        <w:rPr>
-          <w:lang w:val="en-US"/>
-        </w:rPr>
-      </w:pPr>
-      <w:r>
-        <w:rPr>
-          <w:lang w:val="en-US"/>
-        </w:rPr>
-        <w:t xml:space="preserve">&lt;[Questions] </w:t>
-      </w:r>
-      <w:r>
-        <w:rPr>
-          <w:lang w:val="en-US"/>
-        </w:rPr>
-        <w:t>AuthPerson</w:t>
-      </w:r>
-      <w:r>
-        <w:rPr>
-          <w:lang w:val="en-US"/>
-        </w:rPr>
-        <w:t>&gt;</w:t>
-      </w:r>
+      <w:bookmarkStart w:id="0" w:name="_GoBack"/>
+      <w:bookmarkEnd w:id="0"/>
     </w:p>
     <w:sectPr>
       <w:pgSz w:w="11906" w:h="16838"/>
@@ -2899,9 +2769,13 @@
   <w:style w:type="paragraph" w:default="1" w:styleId="a">
     <w:name w:val="Normal"/>
     <w:qFormat/>
-    <w:rsid w:val="00751F4A"/>
+    <w:rsid w:val="001B348B"/>
+    <w:pPr>
+      <w:spacing w:line="360" w:lineRule="auto"/>
+      <w:ind w:firstLine="709"/>
+    </w:pPr>
     <w:rPr>
-      <w:sz w:val="24"/>
+      <w:sz w:val="28"/>
       <w:szCs w:val="24"/>
     </w:rPr>
   </w:style>
@@ -2916,9 +2790,6 @@
       <w:jc w:val="center"/>
       <w:outlineLvl w:val="1"/>
     </w:pPr>
-    <w:rPr>
-      <w:sz w:val="28"/>
-    </w:rPr>
   </w:style>
   <w:style w:type="paragraph" w:styleId="3">
     <w:name w:val="heading 3"/>
@@ -2945,15 +2816,13 @@
     <w:next w:val="a"/>
     <w:link w:val="40"/>
     <w:qFormat/>
-    <w:rsid w:val="00893631"/>
+    <w:rsid w:val="00EA0FFD"/>
     <w:pPr>
       <w:keepNext/>
-      <w:spacing w:line="360" w:lineRule="auto"/>
       <w:jc w:val="both"/>
       <w:outlineLvl w:val="3"/>
     </w:pPr>
     <w:rPr>
-      <w:sz w:val="28"/>
       <w:szCs w:val="20"/>
     </w:rPr>
   </w:style>
@@ -3021,7 +2890,6 @@
     </w:pPr>
     <w:rPr>
       <w:b/>
-      <w:sz w:val="28"/>
       <w:szCs w:val="20"/>
     </w:rPr>
   </w:style>
@@ -3055,7 +2923,6 @@
     <w:rPr>
       <w:b/>
       <w:bCs/>
-      <w:sz w:val="28"/>
     </w:rPr>
   </w:style>
   <w:style w:type="paragraph" w:styleId="30">
@@ -3234,11 +3101,9 @@
     <w:basedOn w:val="a"/>
     <w:rsid w:val="008D2D6D"/>
     <w:pPr>
-      <w:ind w:firstLine="709"/>
       <w:jc w:val="both"/>
     </w:pPr>
     <w:rPr>
-      <w:sz w:val="28"/>
       <w:szCs w:val="20"/>
     </w:rPr>
   </w:style>
@@ -3266,7 +3131,7 @@
   <w:style w:type="character" w:customStyle="1" w:styleId="40">
     <w:name w:val="Заголовок 4 Знак"/>
     <w:link w:val="4"/>
-    <w:rsid w:val="002A3DC5"/>
+    <w:rsid w:val="00EA0FFD"/>
     <w:rPr>
       <w:sz w:val="28"/>
     </w:rPr>
@@ -3675,7 +3540,7 @@
 </file>
 
 <file path=customXml/itemProps1.xml><?xml version="1.0" encoding="utf-8"?>
-<ds:datastoreItem xmlns:ds="http://schemas.openxmlformats.org/officeDocument/2006/customXml" ds:itemID="{7EE4D1F8-CA57-4A07-B4E3-8572EF11667A}">
+<ds:datastoreItem xmlns:ds="http://schemas.openxmlformats.org/officeDocument/2006/customXml" ds:itemID="{5061DDAE-01FE-4D2D-937E-68E52CF707B3}">
   <ds:schemaRefs>
     <ds:schemaRef ds:uri="http://schemas.openxmlformats.org/officeDocument/2006/bibliography"/>
   </ds:schemaRefs>

</xml_diff>

<commit_message>
changed templater + method
</commit_message>
<xml_diff>
--- a/src/main/webapp/resources/files/doc_templates/zapiska.docx
+++ b/src/main/webapp/resources/files/doc_templates/zapiska.docx
@@ -171,8 +171,6 @@
         </w:rPr>
         <w:br/>
       </w:r>
-      <w:bookmarkStart w:id="0" w:name="_GoBack"/>
-      <w:bookmarkEnd w:id="0"/>
     </w:p>
     <w:tbl>
       <w:tblPr>
@@ -711,8 +709,11 @@
         </w:rPr>
         <w:br/>
       </w:r>
+      <w:bookmarkStart w:id="0" w:name="_GoBack"/>
+      <w:bookmarkEnd w:id="0"/>
     </w:p>
     <w:sectPr>
+      <w:footerReference w:type="default" r:id="rId9"/>
       <w:pgSz w:w="11906" w:h="16838"/>
       <w:pgMar w:top="1134" w:right="851" w:bottom="1134" w:left="1418" w:header="709" w:footer="709" w:gutter="0"/>
       <w:cols w:space="708"/>
@@ -720,6 +721,119 @@
     </w:sectPr>
   </w:body>
 </w:document>
+</file>
+
+<file path=word/endnotes.xml><?xml version="1.0" encoding="utf-8"?>
+<w:endnotes xmlns:wpc="http://schemas.microsoft.com/office/word/2010/wordprocessingCanvas" xmlns:mc="http://schemas.openxmlformats.org/markup-compatibility/2006" xmlns:o="urn:schemas-microsoft-com:office:office" xmlns:r="http://schemas.openxmlformats.org/officeDocument/2006/relationships" xmlns:m="http://schemas.openxmlformats.org/officeDocument/2006/math" xmlns:v="urn:schemas-microsoft-com:vml" xmlns:wp14="http://schemas.microsoft.com/office/word/2010/wordprocessingDrawing" xmlns:wp="http://schemas.openxmlformats.org/drawingml/2006/wordprocessingDrawing" xmlns:w10="urn:schemas-microsoft-com:office:word" xmlns:w="http://schemas.openxmlformats.org/wordprocessingml/2006/main" xmlns:w14="http://schemas.microsoft.com/office/word/2010/wordml" xmlns:wpg="http://schemas.microsoft.com/office/word/2010/wordprocessingGroup" xmlns:wpi="http://schemas.microsoft.com/office/word/2010/wordprocessingInk" xmlns:wne="http://schemas.microsoft.com/office/word/2006/wordml" xmlns:wps="http://schemas.microsoft.com/office/word/2010/wordprocessingShape" mc:Ignorable="w14 wp14">
+  <w:endnote w:type="separator" w:id="-1">
+    <w:p>
+      <w:pPr>
+        <w:spacing w:after="0" w:line="240" w:lineRule="auto"/>
+      </w:pPr>
+      <w:r>
+        <w:separator/>
+      </w:r>
+    </w:p>
+  </w:endnote>
+  <w:endnote w:type="continuationSeparator" w:id="0">
+    <w:p>
+      <w:pPr>
+        <w:spacing w:after="0" w:line="240" w:lineRule="auto"/>
+      </w:pPr>
+      <w:r>
+        <w:continuationSeparator/>
+      </w:r>
+    </w:p>
+  </w:endnote>
+</w:endnotes>
+</file>
+
+<file path=word/footer1.xml><?xml version="1.0" encoding="utf-8"?>
+<w:ftr xmlns:wpc="http://schemas.microsoft.com/office/word/2010/wordprocessingCanvas" xmlns:mc="http://schemas.openxmlformats.org/markup-compatibility/2006" xmlns:o="urn:schemas-microsoft-com:office:office" xmlns:r="http://schemas.openxmlformats.org/officeDocument/2006/relationships" xmlns:m="http://schemas.openxmlformats.org/officeDocument/2006/math" xmlns:v="urn:schemas-microsoft-com:vml" xmlns:wp14="http://schemas.microsoft.com/office/word/2010/wordprocessingDrawing" xmlns:wp="http://schemas.openxmlformats.org/drawingml/2006/wordprocessingDrawing" xmlns:w10="urn:schemas-microsoft-com:office:word" xmlns:w="http://schemas.openxmlformats.org/wordprocessingml/2006/main" xmlns:w14="http://schemas.microsoft.com/office/word/2010/wordml" xmlns:wpg="http://schemas.microsoft.com/office/word/2010/wordprocessingGroup" xmlns:wpi="http://schemas.microsoft.com/office/word/2010/wordprocessingInk" xmlns:wne="http://schemas.microsoft.com/office/word/2006/wordml" xmlns:wps="http://schemas.microsoft.com/office/word/2010/wordprocessingShape" mc:Ignorable="w14 wp14">
+  <w:tbl>
+    <w:tblPr>
+      <w:tblStyle w:val="a3"/>
+      <w:tblW w:w="0" w:type="auto"/>
+      <w:tblBorders>
+        <w:top w:val="none" w:sz="0" w:space="0" w:color="auto"/>
+        <w:left w:val="none" w:sz="0" w:space="0" w:color="auto"/>
+        <w:bottom w:val="none" w:sz="0" w:space="0" w:color="auto"/>
+        <w:right w:val="none" w:sz="0" w:space="0" w:color="auto"/>
+        <w:insideH w:val="none" w:sz="0" w:space="0" w:color="auto"/>
+        <w:insideV w:val="none" w:sz="0" w:space="0" w:color="auto"/>
+      </w:tblBorders>
+      <w:tblLook w:val="04A0" w:firstRow="1" w:lastRow="0" w:firstColumn="1" w:lastColumn="0" w:noHBand="0" w:noVBand="1"/>
+    </w:tblPr>
+    <w:tblGrid>
+      <w:gridCol w:w="9853"/>
+    </w:tblGrid>
+    <w:tr>
+      <w:tc>
+        <w:tcPr>
+          <w:tcW w:w="9853" w:type="dxa"/>
+        </w:tcPr>
+        <w:p>
+          <w:pPr>
+            <w:pStyle w:val="aa"/>
+            <w:rPr>
+              <w:lang w:val="en-US"/>
+            </w:rPr>
+          </w:pPr>
+          <w:r>
+            <w:rPr>
+              <w:lang w:val="en-US"/>
+            </w:rPr>
+            <w:t>&lt;[Questions]Organization&gt;, &lt;[Questions]</w:t>
+          </w:r>
+          <w:proofErr w:type="spellStart"/>
+          <w:r>
+            <w:rPr>
+              <w:lang w:val="en-US"/>
+            </w:rPr>
+            <w:t>AuthPerson</w:t>
+          </w:r>
+          <w:proofErr w:type="spellEnd"/>
+          <w:r>
+            <w:rPr>
+              <w:lang w:val="en-US"/>
+            </w:rPr>
+            <w:t>&gt;</w:t>
+          </w:r>
+        </w:p>
+      </w:tc>
+    </w:tr>
+  </w:tbl>
+  <w:p>
+    <w:pPr>
+      <w:pStyle w:val="aa"/>
+    </w:pPr>
+  </w:p>
+</w:ftr>
+</file>
+
+<file path=word/footnotes.xml><?xml version="1.0" encoding="utf-8"?>
+<w:footnotes xmlns:wpc="http://schemas.microsoft.com/office/word/2010/wordprocessingCanvas" xmlns:mc="http://schemas.openxmlformats.org/markup-compatibility/2006" xmlns:o="urn:schemas-microsoft-com:office:office" xmlns:r="http://schemas.openxmlformats.org/officeDocument/2006/relationships" xmlns:m="http://schemas.openxmlformats.org/officeDocument/2006/math" xmlns:v="urn:schemas-microsoft-com:vml" xmlns:wp14="http://schemas.microsoft.com/office/word/2010/wordprocessingDrawing" xmlns:wp="http://schemas.openxmlformats.org/drawingml/2006/wordprocessingDrawing" xmlns:w10="urn:schemas-microsoft-com:office:word" xmlns:w="http://schemas.openxmlformats.org/wordprocessingml/2006/main" xmlns:w14="http://schemas.microsoft.com/office/word/2010/wordml" xmlns:wpg="http://schemas.microsoft.com/office/word/2010/wordprocessingGroup" xmlns:wpi="http://schemas.microsoft.com/office/word/2010/wordprocessingInk" xmlns:wne="http://schemas.microsoft.com/office/word/2006/wordml" xmlns:wps="http://schemas.microsoft.com/office/word/2010/wordprocessingShape" mc:Ignorable="w14 wp14">
+  <w:footnote w:type="separator" w:id="-1">
+    <w:p>
+      <w:pPr>
+        <w:spacing w:after="0" w:line="240" w:lineRule="auto"/>
+      </w:pPr>
+      <w:r>
+        <w:separator/>
+      </w:r>
+    </w:p>
+  </w:footnote>
+  <w:footnote w:type="continuationSeparator" w:id="0">
+    <w:p>
+      <w:pPr>
+        <w:spacing w:after="0" w:line="240" w:lineRule="auto"/>
+      </w:pPr>
+      <w:r>
+        <w:continuationSeparator/>
+      </w:r>
+    </w:p>
+  </w:footnote>
+</w:footnotes>
 </file>
 
 <file path=word/numbering.xml><?xml version="1.0" encoding="utf-8"?>
@@ -1258,6 +1372,50 @@
       <w:szCs w:val="16"/>
     </w:rPr>
   </w:style>
+  <w:style w:type="paragraph" w:styleId="a8">
+    <w:name w:val="header"/>
+    <w:basedOn w:val="a"/>
+    <w:link w:val="a9"/>
+    <w:uiPriority w:val="99"/>
+    <w:unhideWhenUsed/>
+    <w:rsid w:val="00936B44"/>
+    <w:pPr>
+      <w:tabs>
+        <w:tab w:val="center" w:pos="4677"/>
+        <w:tab w:val="right" w:pos="9355"/>
+      </w:tabs>
+      <w:spacing w:after="0" w:line="240" w:lineRule="auto"/>
+    </w:pPr>
+  </w:style>
+  <w:style w:type="character" w:customStyle="1" w:styleId="a9">
+    <w:name w:val="Верхний колонтитул Знак"/>
+    <w:basedOn w:val="a0"/>
+    <w:link w:val="a8"/>
+    <w:uiPriority w:val="99"/>
+    <w:rsid w:val="00936B44"/>
+  </w:style>
+  <w:style w:type="paragraph" w:styleId="aa">
+    <w:name w:val="footer"/>
+    <w:basedOn w:val="a"/>
+    <w:link w:val="ab"/>
+    <w:uiPriority w:val="99"/>
+    <w:unhideWhenUsed/>
+    <w:rsid w:val="00936B44"/>
+    <w:pPr>
+      <w:tabs>
+        <w:tab w:val="center" w:pos="4677"/>
+        <w:tab w:val="right" w:pos="9355"/>
+      </w:tabs>
+      <w:spacing w:after="0" w:line="240" w:lineRule="auto"/>
+    </w:pPr>
+  </w:style>
+  <w:style w:type="character" w:customStyle="1" w:styleId="ab">
+    <w:name w:val="Нижний колонтитул Знак"/>
+    <w:basedOn w:val="a0"/>
+    <w:link w:val="aa"/>
+    <w:uiPriority w:val="99"/>
+    <w:rsid w:val="00936B44"/>
+  </w:style>
 </w:styles>
 </file>
 
@@ -1521,6 +1679,50 @@
       <w:sz w:val="16"/>
       <w:szCs w:val="16"/>
     </w:rPr>
+  </w:style>
+  <w:style w:type="paragraph" w:styleId="a8">
+    <w:name w:val="header"/>
+    <w:basedOn w:val="a"/>
+    <w:link w:val="a9"/>
+    <w:uiPriority w:val="99"/>
+    <w:unhideWhenUsed/>
+    <w:rsid w:val="00936B44"/>
+    <w:pPr>
+      <w:tabs>
+        <w:tab w:val="center" w:pos="4677"/>
+        <w:tab w:val="right" w:pos="9355"/>
+      </w:tabs>
+      <w:spacing w:after="0" w:line="240" w:lineRule="auto"/>
+    </w:pPr>
+  </w:style>
+  <w:style w:type="character" w:customStyle="1" w:styleId="a9">
+    <w:name w:val="Верхний колонтитул Знак"/>
+    <w:basedOn w:val="a0"/>
+    <w:link w:val="a8"/>
+    <w:uiPriority w:val="99"/>
+    <w:rsid w:val="00936B44"/>
+  </w:style>
+  <w:style w:type="paragraph" w:styleId="aa">
+    <w:name w:val="footer"/>
+    <w:basedOn w:val="a"/>
+    <w:link w:val="ab"/>
+    <w:uiPriority w:val="99"/>
+    <w:unhideWhenUsed/>
+    <w:rsid w:val="00936B44"/>
+    <w:pPr>
+      <w:tabs>
+        <w:tab w:val="center" w:pos="4677"/>
+        <w:tab w:val="right" w:pos="9355"/>
+      </w:tabs>
+      <w:spacing w:after="0" w:line="240" w:lineRule="auto"/>
+    </w:pPr>
+  </w:style>
+  <w:style w:type="character" w:customStyle="1" w:styleId="ab">
+    <w:name w:val="Нижний колонтитул Знак"/>
+    <w:basedOn w:val="a0"/>
+    <w:link w:val="aa"/>
+    <w:uiPriority w:val="99"/>
+    <w:rsid w:val="00936B44"/>
   </w:style>
 </w:styles>
 </file>
@@ -1814,7 +2016,7 @@
   <a:extraClrSchemeLst/>
   <a:extLst>
     <a:ext uri="{05A4C25C-085E-4340-85A3-A5531E510DB2}">
-      <thm15:themeFamily xmlns="" xmlns:thm15="http://schemas.microsoft.com/office/thememl/2012/main" name="Office Theme" id="{62F939B6-93AF-4DB8-9C6B-D6C7DFDC589F}" vid="{4A3C46E8-61CC-4603-A589-7422A47A8E4A}"/>
+      <thm15:themeFamily xmlns:thm15="http://schemas.microsoft.com/office/thememl/2012/main" xmlns="" name="Office Theme" id="{62F939B6-93AF-4DB8-9C6B-D6C7DFDC589F}" vid="{4A3C46E8-61CC-4603-A589-7422A47A8E4A}"/>
     </a:ext>
   </a:extLst>
 </a:theme>
@@ -1825,7 +2027,7 @@
 </file>
 
 <file path=customXml/itemProps1.xml><?xml version="1.0" encoding="utf-8"?>
-<ds:datastoreItem xmlns:ds="http://schemas.openxmlformats.org/officeDocument/2006/customXml" ds:itemID="{505ACCFB-65EF-4E69-B511-E08567A1D880}">
+<ds:datastoreItem xmlns:ds="http://schemas.openxmlformats.org/officeDocument/2006/customXml" ds:itemID="{C7557690-1952-48C1-B7D8-B8824D1F9572}">
   <ds:schemaRefs>
     <ds:schemaRef ds:uri="http://schemas.openxmlformats.org/officeDocument/2006/bibliography"/>
   </ds:schemaRefs>

</xml_diff>

<commit_message>
added multi page templates formation support
</commit_message>
<xml_diff>
--- a/src/main/webapp/resources/files/doc_templates/zapiska.docx
+++ b/src/main/webapp/resources/files/doc_templates/zapiska.docx
@@ -171,6 +171,7 @@
           <w:szCs w:val="28"/>
         </w:rPr>
         <w:sectPr>
+          <w:footerReference w:type="default" r:id="rId8"/>
           <w:pgSz w:w="11906" w:h="16838"/>
           <w:pgMar w:top="1134" w:right="851" w:bottom="1134" w:left="1418" w:header="709" w:footer="709" w:gutter="0"/>
           <w:cols w:space="708"/>
@@ -960,8 +961,6 @@
               </w:rPr>
               <w:t>&gt;</w:t>
             </w:r>
-            <w:bookmarkStart w:id="0" w:name="_GoBack"/>
-            <w:bookmarkEnd w:id="0"/>
           </w:p>
         </w:tc>
       </w:tr>
@@ -1144,9 +1143,11 @@
           <w:lang w:val="en-US"/>
         </w:rPr>
       </w:pPr>
+      <w:bookmarkStart w:id="0" w:name="_GoBack"/>
+      <w:bookmarkEnd w:id="0"/>
     </w:p>
     <w:sectPr>
-      <w:footerReference w:type="default" r:id="rId8"/>
+      <w:footerReference w:type="default" r:id="rId9"/>
       <w:type w:val="continuous"/>
       <w:pgSz w:w="11906" w:h="16838"/>
       <w:pgMar w:top="1134" w:right="851" w:bottom="1134" w:left="1418" w:header="709" w:footer="709" w:gutter="0"/>
@@ -1183,6 +1184,100 @@
 </file>
 
 <file path=word/footer1.xml><?xml version="1.0" encoding="utf-8"?>
+<w:ftr xmlns:wpc="http://schemas.microsoft.com/office/word/2010/wordprocessingCanvas" xmlns:cx="http://schemas.microsoft.com/office/drawing/2014/chartex" xmlns:cx1="http://schemas.microsoft.com/office/drawing/2015/9/8/chartex" xmlns:cx2="http://schemas.microsoft.com/office/drawing/2015/10/21/chartex" xmlns:cx3="http://schemas.microsoft.com/office/drawing/2016/5/9/chartex" xmlns:cx4="http://schemas.microsoft.com/office/drawing/2016/5/10/chartex" xmlns:cx5="http://schemas.microsoft.com/office/drawing/2016/5/11/chartex" xmlns:cx6="http://schemas.microsoft.com/office/drawing/2016/5/12/chartex" xmlns:cx7="http://schemas.microsoft.com/office/drawing/2016/5/13/chartex" xmlns:cx8="http://schemas.microsoft.com/office/drawing/2016/5/14/chartex" xmlns:mc="http://schemas.openxmlformats.org/markup-compatibility/2006" xmlns:aink="http://schemas.microsoft.com/office/drawing/2016/ink" xmlns:am3d="http://schemas.microsoft.com/office/drawing/2017/model3d" xmlns:o="urn:schemas-microsoft-com:office:office" xmlns:r="http://schemas.openxmlformats.org/officeDocument/2006/relationships" xmlns:m="http://schemas.openxmlformats.org/officeDocument/2006/math" xmlns:v="urn:schemas-microsoft-com:vml" xmlns:wp14="http://schemas.microsoft.com/office/word/2010/wordprocessingDrawing" xmlns:wp="http://schemas.openxmlformats.org/drawingml/2006/wordprocessingDrawing" xmlns:w10="urn:schemas-microsoft-com:office:word" xmlns:w="http://schemas.openxmlformats.org/wordprocessingml/2006/main" xmlns:w14="http://schemas.microsoft.com/office/word/2010/wordml" xmlns:w15="http://schemas.microsoft.com/office/word/2012/wordml" xmlns:w16cid="http://schemas.microsoft.com/office/word/2016/wordml/cid" xmlns:w16se="http://schemas.microsoft.com/office/word/2015/wordml/symex" xmlns:wpg="http://schemas.microsoft.com/office/word/2010/wordprocessingGroup" xmlns:wpi="http://schemas.microsoft.com/office/word/2010/wordprocessingInk" xmlns:wne="http://schemas.microsoft.com/office/word/2006/wordml" xmlns:wps="http://schemas.microsoft.com/office/word/2010/wordprocessingShape" mc:Ignorable="w14 w15 w16se w16cid wp14">
+  <w:tbl>
+    <w:tblPr>
+      <w:tblStyle w:val="a3"/>
+      <w:tblW w:w="0" w:type="auto"/>
+      <w:tblBorders>
+        <w:top w:val="none" w:sz="0" w:space="0" w:color="auto"/>
+        <w:left w:val="none" w:sz="0" w:space="0" w:color="auto"/>
+        <w:bottom w:val="none" w:sz="0" w:space="0" w:color="auto"/>
+        <w:right w:val="none" w:sz="0" w:space="0" w:color="auto"/>
+        <w:insideH w:val="none" w:sz="0" w:space="0" w:color="auto"/>
+        <w:insideV w:val="none" w:sz="0" w:space="0" w:color="auto"/>
+      </w:tblBorders>
+      <w:tblLook w:val="04A0" w:firstRow="1" w:lastRow="0" w:firstColumn="1" w:lastColumn="0" w:noHBand="0" w:noVBand="1"/>
+    </w:tblPr>
+    <w:tblGrid>
+      <w:gridCol w:w="9853"/>
+    </w:tblGrid>
+    <w:tr>
+      <w:tc>
+        <w:tcPr>
+          <w:tcW w:w="9853" w:type="dxa"/>
+        </w:tcPr>
+        <w:p>
+          <w:pPr>
+            <w:pStyle w:val="aa"/>
+            <w:rPr>
+              <w:rFonts w:ascii="Times New Roman" w:hAnsi="Times New Roman" w:cs="Times New Roman"/>
+              <w:lang w:val="en-US"/>
+            </w:rPr>
+          </w:pPr>
+          <w:r>
+            <w:rPr>
+              <w:rFonts w:ascii="Times New Roman" w:hAnsi="Times New Roman" w:cs="Times New Roman"/>
+              <w:sz w:val="20"/>
+              <w:szCs w:val="20"/>
+              <w:lang w:val="en-US"/>
+            </w:rPr>
+            <w:t>&lt;[Questions]Organization&gt;</w:t>
+          </w:r>
+          <w:r>
+            <w:rPr>
+              <w:rFonts w:ascii="Times New Roman" w:hAnsi="Times New Roman" w:cs="Times New Roman"/>
+              <w:sz w:val="20"/>
+              <w:szCs w:val="20"/>
+            </w:rPr>
+            <w:t xml:space="preserve"> -</w:t>
+          </w:r>
+          <w:r>
+            <w:rPr>
+              <w:rFonts w:ascii="Times New Roman" w:hAnsi="Times New Roman" w:cs="Times New Roman"/>
+              <w:sz w:val="20"/>
+              <w:szCs w:val="20"/>
+              <w:lang w:val="en-US"/>
+            </w:rPr>
+            <w:t xml:space="preserve"> &lt;[Questions]</w:t>
+          </w:r>
+          <w:proofErr w:type="spellStart"/>
+          <w:r>
+            <w:rPr>
+              <w:rFonts w:ascii="Times New Roman" w:hAnsi="Times New Roman" w:cs="Times New Roman"/>
+              <w:sz w:val="20"/>
+              <w:szCs w:val="20"/>
+              <w:lang w:val="en-US"/>
+            </w:rPr>
+            <w:t>AuthPerson</w:t>
+          </w:r>
+          <w:proofErr w:type="spellEnd"/>
+          <w:r>
+            <w:rPr>
+              <w:rFonts w:ascii="Times New Roman" w:hAnsi="Times New Roman" w:cs="Times New Roman"/>
+              <w:sz w:val="20"/>
+              <w:szCs w:val="20"/>
+              <w:lang w:val="en-US"/>
+            </w:rPr>
+            <w:t>&gt;;</w:t>
+          </w:r>
+        </w:p>
+      </w:tc>
+    </w:tr>
+  </w:tbl>
+  <w:p>
+    <w:pPr>
+      <w:pStyle w:val="aa"/>
+      <w:rPr>
+        <w:rFonts w:ascii="Times New Roman" w:hAnsi="Times New Roman" w:cs="Times New Roman"/>
+        <w:lang w:val="en-US"/>
+      </w:rPr>
+    </w:pPr>
+  </w:p>
+</w:ftr>
+</file>
+
+<file path=word/footer2.xml><?xml version="1.0" encoding="utf-8"?>
 <w:ftr xmlns:wpc="http://schemas.microsoft.com/office/word/2010/wordprocessingCanvas" xmlns:cx="http://schemas.microsoft.com/office/drawing/2014/chartex" xmlns:cx1="http://schemas.microsoft.com/office/drawing/2015/9/8/chartex" xmlns:cx2="http://schemas.microsoft.com/office/drawing/2015/10/21/chartex" xmlns:cx3="http://schemas.microsoft.com/office/drawing/2016/5/9/chartex" xmlns:cx4="http://schemas.microsoft.com/office/drawing/2016/5/10/chartex" xmlns:cx5="http://schemas.microsoft.com/office/drawing/2016/5/11/chartex" xmlns:cx6="http://schemas.microsoft.com/office/drawing/2016/5/12/chartex" xmlns:cx7="http://schemas.microsoft.com/office/drawing/2016/5/13/chartex" xmlns:cx8="http://schemas.microsoft.com/office/drawing/2016/5/14/chartex" xmlns:mc="http://schemas.openxmlformats.org/markup-compatibility/2006" xmlns:aink="http://schemas.microsoft.com/office/drawing/2016/ink" xmlns:am3d="http://schemas.microsoft.com/office/drawing/2017/model3d" xmlns:o="urn:schemas-microsoft-com:office:office" xmlns:r="http://schemas.openxmlformats.org/officeDocument/2006/relationships" xmlns:m="http://schemas.openxmlformats.org/officeDocument/2006/math" xmlns:v="urn:schemas-microsoft-com:vml" xmlns:wp14="http://schemas.microsoft.com/office/word/2010/wordprocessingDrawing" xmlns:wp="http://schemas.openxmlformats.org/drawingml/2006/wordprocessingDrawing" xmlns:w10="urn:schemas-microsoft-com:office:word" xmlns:w="http://schemas.openxmlformats.org/wordprocessingml/2006/main" xmlns:w14="http://schemas.microsoft.com/office/word/2010/wordml" xmlns:w15="http://schemas.microsoft.com/office/word/2012/wordml" xmlns:w16cid="http://schemas.microsoft.com/office/word/2016/wordml/cid" xmlns:w16se="http://schemas.microsoft.com/office/word/2015/wordml/symex" xmlns:wpg="http://schemas.microsoft.com/office/word/2010/wordprocessingGroup" xmlns:wpi="http://schemas.microsoft.com/office/word/2010/wordprocessingInk" xmlns:wne="http://schemas.microsoft.com/office/word/2006/wordml" xmlns:wps="http://schemas.microsoft.com/office/word/2010/wordprocessingShape" mc:Ignorable="w14 w15 w16se w16cid wp14">
   <w:tbl>
     <w:tblPr>
@@ -2398,7 +2493,7 @@
 </file>
 
 <file path=customXml/itemProps1.xml><?xml version="1.0" encoding="utf-8"?>
-<ds:datastoreItem xmlns:ds="http://schemas.openxmlformats.org/officeDocument/2006/customXml" ds:itemID="{C5F97D7E-3FCE-4FC5-94CB-DC9D3AA94ECB}">
+<ds:datastoreItem xmlns:ds="http://schemas.openxmlformats.org/officeDocument/2006/customXml" ds:itemID="{D026A252-E143-45E7-9D8E-D0B5F01A6577}">
   <ds:schemaRefs>
     <ds:schemaRef ds:uri="http://schemas.openxmlformats.org/officeDocument/2006/bibliography"/>
   </ds:schemaRefs>

</xml_diff>

<commit_message>
- fixed CATALOG_ADDABLE - added admin controller for DocType - changed data source for publishdata ri - added CATALOG_ADDABLE support to FieldUtil
</commit_message>
<xml_diff>
--- a/src/main/webapp/resources/files/doc_templates/zapiska.docx
+++ b/src/main/webapp/resources/files/doc_templates/zapiska.docx
@@ -1,6 +1,6 @@
 
 <file path=word/document.xml><?xml version="1.0" encoding="utf-8"?>
-<w:document xmlns:wpc="http://schemas.microsoft.com/office/word/2010/wordprocessingCanvas" xmlns:mc="http://schemas.openxmlformats.org/markup-compatibility/2006" xmlns:o="urn:schemas-microsoft-com:office:office" xmlns:r="http://schemas.openxmlformats.org/officeDocument/2006/relationships" xmlns:m="http://schemas.openxmlformats.org/officeDocument/2006/math" xmlns:v="urn:schemas-microsoft-com:vml" xmlns:wp14="http://schemas.microsoft.com/office/word/2010/wordprocessingDrawing" xmlns:wp="http://schemas.openxmlformats.org/drawingml/2006/wordprocessingDrawing" xmlns:w10="urn:schemas-microsoft-com:office:word" xmlns:w="http://schemas.openxmlformats.org/wordprocessingml/2006/main" xmlns:w14="http://schemas.microsoft.com/office/word/2010/wordml" xmlns:wpg="http://schemas.microsoft.com/office/word/2010/wordprocessingGroup" xmlns:wpi="http://schemas.microsoft.com/office/word/2010/wordprocessingInk" xmlns:wne="http://schemas.microsoft.com/office/word/2006/wordml" xmlns:wps="http://schemas.microsoft.com/office/word/2010/wordprocessingShape" mc:Ignorable="w14 wp14">
+<w:document xmlns:wpc="http://schemas.microsoft.com/office/word/2010/wordprocessingCanvas" xmlns:cx="http://schemas.microsoft.com/office/drawing/2014/chartex" xmlns:cx1="http://schemas.microsoft.com/office/drawing/2015/9/8/chartex" xmlns:cx2="http://schemas.microsoft.com/office/drawing/2015/10/21/chartex" xmlns:cx3="http://schemas.microsoft.com/office/drawing/2016/5/9/chartex" xmlns:cx4="http://schemas.microsoft.com/office/drawing/2016/5/10/chartex" xmlns:cx5="http://schemas.microsoft.com/office/drawing/2016/5/11/chartex" xmlns:cx6="http://schemas.microsoft.com/office/drawing/2016/5/12/chartex" xmlns:cx7="http://schemas.microsoft.com/office/drawing/2016/5/13/chartex" xmlns:cx8="http://schemas.microsoft.com/office/drawing/2016/5/14/chartex" xmlns:mc="http://schemas.openxmlformats.org/markup-compatibility/2006" xmlns:aink="http://schemas.microsoft.com/office/drawing/2016/ink" xmlns:am3d="http://schemas.microsoft.com/office/drawing/2017/model3d" xmlns:o="urn:schemas-microsoft-com:office:office" xmlns:r="http://schemas.openxmlformats.org/officeDocument/2006/relationships" xmlns:m="http://schemas.openxmlformats.org/officeDocument/2006/math" xmlns:v="urn:schemas-microsoft-com:vml" xmlns:wp14="http://schemas.microsoft.com/office/word/2010/wordprocessingDrawing" xmlns:wp="http://schemas.openxmlformats.org/drawingml/2006/wordprocessingDrawing" xmlns:w10="urn:schemas-microsoft-com:office:word" xmlns:w="http://schemas.openxmlformats.org/wordprocessingml/2006/main" xmlns:w14="http://schemas.microsoft.com/office/word/2010/wordml" xmlns:w15="http://schemas.microsoft.com/office/word/2012/wordml" xmlns:w16cid="http://schemas.microsoft.com/office/word/2016/wordml/cid" xmlns:w16se="http://schemas.microsoft.com/office/word/2015/wordml/symex" xmlns:wpg="http://schemas.microsoft.com/office/word/2010/wordprocessingGroup" xmlns:wpi="http://schemas.microsoft.com/office/word/2010/wordprocessingInk" xmlns:wne="http://schemas.microsoft.com/office/word/2006/wordml" xmlns:wps="http://schemas.microsoft.com/office/word/2010/wordprocessingShape" mc:Ignorable="w14 w15 w16se w16cid wp14">
   <w:body>
     <w:tbl>
       <w:tblPr>
@@ -164,7 +164,6 @@
           <w:szCs w:val="28"/>
         </w:rPr>
       </w:pPr>
-      <w:proofErr w:type="gramStart"/>
       <w:r>
         <w:rPr>
           <w:rFonts w:ascii="Times New Roman" w:hAnsi="Times New Roman" w:cs="Times New Roman"/>
@@ -204,37 +203,8 @@
           <w:sz w:val="28"/>
           <w:szCs w:val="28"/>
         </w:rPr>
-        <w:t xml:space="preserve"> просит Вас вынести на заседание правления Департамента экономической политики и развития города Москвы на &lt;</w:t>
+        <w:t xml:space="preserve"> просит Вас вынести на заседание правления Департамента экономической политики и развития города Москвы на &lt;MeetingDate</w:t>
       </w:r>
-      <w:proofErr w:type="spellStart"/>
-      <w:r>
-        <w:rPr>
-          <w:rFonts w:ascii="Times New Roman" w:hAnsi="Times New Roman" w:cs="Times New Roman"/>
-          <w:sz w:val="28"/>
-          <w:szCs w:val="28"/>
-        </w:rPr>
-        <w:t>MeetingDate</w:t>
-      </w:r>
-      <w:proofErr w:type="spellEnd"/>
-      <w:r>
-        <w:rPr>
-          <w:rFonts w:ascii="Times New Roman" w:hAnsi="Times New Roman" w:cs="Times New Roman"/>
-          <w:sz w:val="28"/>
-          <w:szCs w:val="28"/>
-        </w:rPr>
-        <w:t>.</w:t>
-      </w:r>
-      <w:proofErr w:type="spellStart"/>
-      <w:r>
-        <w:rPr>
-          <w:rFonts w:ascii="Times New Roman" w:hAnsi="Times New Roman" w:cs="Times New Roman"/>
-          <w:sz w:val="28"/>
-          <w:szCs w:val="28"/>
-          <w:lang w:val="en-US"/>
-        </w:rPr>
-        <w:t>dd</w:t>
-      </w:r>
-      <w:proofErr w:type="spellEnd"/>
       <w:r>
         <w:rPr>
           <w:rFonts w:ascii="Times New Roman" w:hAnsi="Times New Roman" w:cs="Times New Roman"/>
@@ -250,6 +220,23 @@
           <w:szCs w:val="28"/>
           <w:lang w:val="en-US"/>
         </w:rPr>
+        <w:t>dd</w:t>
+      </w:r>
+      <w:r>
+        <w:rPr>
+          <w:rFonts w:ascii="Times New Roman" w:hAnsi="Times New Roman" w:cs="Times New Roman"/>
+          <w:sz w:val="28"/>
+          <w:szCs w:val="28"/>
+        </w:rPr>
+        <w:t>.</w:t>
+      </w:r>
+      <w:r>
+        <w:rPr>
+          <w:rFonts w:ascii="Times New Roman" w:hAnsi="Times New Roman" w:cs="Times New Roman"/>
+          <w:sz w:val="28"/>
+          <w:szCs w:val="28"/>
+          <w:lang w:val="en-US"/>
+        </w:rPr>
         <w:t>MM</w:t>
       </w:r>
       <w:r>
@@ -260,7 +247,6 @@
         </w:rPr>
         <w:t>.</w:t>
       </w:r>
-      <w:proofErr w:type="spellStart"/>
       <w:r>
         <w:rPr>
           <w:rFonts w:ascii="Times New Roman" w:hAnsi="Times New Roman" w:cs="Times New Roman"/>
@@ -270,7 +256,6 @@
         </w:rPr>
         <w:t>yyyy</w:t>
       </w:r>
-      <w:proofErr w:type="spellEnd"/>
       <w:r>
         <w:rPr>
           <w:rFonts w:ascii="Times New Roman" w:hAnsi="Times New Roman" w:cs="Times New Roman"/>
@@ -287,7 +272,6 @@
         </w:rPr>
         <w:t>:</w:t>
       </w:r>
-      <w:proofErr w:type="gramEnd"/>
     </w:p>
     <w:tbl>
       <w:tblPr>
@@ -401,95 +385,64 @@
                 <w:szCs w:val="28"/>
                 <w:lang w:val="en-US"/>
               </w:rPr>
-              <w:t>&lt;[Questions]</w:t>
-            </w:r>
-            <w:proofErr w:type="spellStart"/>
-            <w:r>
-              <w:rPr>
-                <w:rFonts w:ascii="Times New Roman" w:hAnsi="Times New Roman" w:cs="Times New Roman"/>
-                <w:sz w:val="28"/>
-                <w:szCs w:val="28"/>
-                <w:lang w:val="en-US"/>
-              </w:rPr>
-              <w:t>Question.Preposition</w:t>
-            </w:r>
-            <w:proofErr w:type="spellEnd"/>
-            <w:r>
-              <w:rPr>
-                <w:rFonts w:ascii="Times New Roman" w:hAnsi="Times New Roman" w:cs="Times New Roman"/>
-                <w:sz w:val="28"/>
-                <w:szCs w:val="28"/>
-                <w:lang w:val="en-US"/>
-              </w:rPr>
-              <w:t>&gt; &lt;[Questions]Period&gt; &lt;[Questions]</w:t>
-            </w:r>
-            <w:proofErr w:type="spellStart"/>
-            <w:r>
-              <w:rPr>
-                <w:rFonts w:ascii="Times New Roman" w:hAnsi="Times New Roman" w:cs="Times New Roman"/>
-                <w:sz w:val="28"/>
-                <w:szCs w:val="28"/>
-                <w:lang w:val="en-US"/>
-              </w:rPr>
-              <w:t>OrderNumber</w:t>
-            </w:r>
-            <w:proofErr w:type="spellEnd"/>
-            <w:r>
-              <w:rPr>
-                <w:rFonts w:ascii="Times New Roman" w:hAnsi="Times New Roman" w:cs="Times New Roman"/>
-                <w:sz w:val="28"/>
-                <w:szCs w:val="28"/>
-                <w:lang w:val="en-US"/>
-              </w:rPr>
-              <w:t xml:space="preserve">&gt; IF{&lt;[Questions]Subject&gt;~Регулирование}THEN{&lt;[Questions]TarifView.Preposition&gt;} &lt;[Questions]Comments&gt; &lt;[Questions]Organization&gt; </w:t>
-            </w:r>
-            <w:r>
-              <w:rPr>
-                <w:rFonts w:ascii="Times New Roman" w:hAnsi="Times New Roman" w:cs="Times New Roman"/>
-                <w:sz w:val="28"/>
-                <w:szCs w:val="28"/>
-                <w:lang w:val="en-US"/>
-              </w:rPr>
-              <w:t>IF{&lt;</w:t>
-            </w:r>
-            <w:r>
-              <w:rPr>
-                <w:rFonts w:ascii="Times New Roman" w:hAnsi="Times New Roman" w:cs="Times New Roman"/>
-                <w:sz w:val="28"/>
-                <w:szCs w:val="28"/>
-                <w:lang w:val="en-US"/>
-              </w:rPr>
-              <w:t>[Questions]</w:t>
-            </w:r>
-            <w:r>
-              <w:rPr>
-                <w:rFonts w:ascii="Times New Roman" w:hAnsi="Times New Roman" w:cs="Times New Roman"/>
-                <w:sz w:val="28"/>
-                <w:szCs w:val="28"/>
-                <w:lang w:val="en-US"/>
-              </w:rPr>
-              <w:t>AddAdditionalInfo</w:t>
-            </w:r>
-            <w:r>
-              <w:rPr>
-                <w:rFonts w:ascii="Times New Roman" w:hAnsi="Times New Roman" w:cs="Times New Roman"/>
-                <w:sz w:val="28"/>
-                <w:szCs w:val="28"/>
-                <w:lang w:val="en-US"/>
-              </w:rPr>
-              <w:t>&gt;}THEN</w:t>
-            </w:r>
-            <w:r>
-              <w:rPr>
-                <w:rFonts w:ascii="Times New Roman" w:hAnsi="Times New Roman" w:cs="Times New Roman"/>
-                <w:sz w:val="28"/>
-                <w:szCs w:val="28"/>
-                <w:lang w:val="en-US"/>
-              </w:rPr>
-              <w:t>{&lt;[Questions]AddAdditionalInfo.AdditionalInfo&gt;}</w:t>
+              <w:t>&lt;[Questions]Question.Preposition&gt; &lt;[Questions]Period&gt; &lt;[Questions]OrderNumber</w:t>
             </w:r>
             <w:bookmarkStart w:id="0" w:name="_GoBack"/>
             <w:bookmarkEnd w:id="0"/>
+            <w:r>
+              <w:rPr>
+                <w:rFonts w:ascii="Times New Roman" w:hAnsi="Times New Roman" w:cs="Times New Roman"/>
+                <w:sz w:val="28"/>
+                <w:szCs w:val="28"/>
+                <w:lang w:val="en-US"/>
+              </w:rPr>
+              <w:t xml:space="preserve">&gt; IF{&lt;[Questions]Subject&gt;~Регулирование}THEN{&lt;[Questions]TarifView.Preposition&gt;} &lt;[Questions]Comments&gt; &lt;[Questions]Organization&gt; </w:t>
+            </w:r>
+            <w:r>
+              <w:rPr>
+                <w:rFonts w:ascii="Times New Roman" w:hAnsi="Times New Roman" w:cs="Times New Roman"/>
+                <w:sz w:val="28"/>
+                <w:szCs w:val="28"/>
+                <w:lang w:val="en-US"/>
+              </w:rPr>
+              <w:t>IF{&lt;</w:t>
+            </w:r>
+            <w:r>
+              <w:rPr>
+                <w:rFonts w:ascii="Times New Roman" w:hAnsi="Times New Roman" w:cs="Times New Roman"/>
+                <w:sz w:val="28"/>
+                <w:szCs w:val="28"/>
+                <w:lang w:val="en-US"/>
+              </w:rPr>
+              <w:t>[Questions]</w:t>
+            </w:r>
+            <w:r>
+              <w:rPr>
+                <w:rFonts w:ascii="Times New Roman" w:hAnsi="Times New Roman" w:cs="Times New Roman"/>
+                <w:sz w:val="28"/>
+                <w:szCs w:val="28"/>
+                <w:lang w:val="en-US"/>
+              </w:rPr>
+              <w:t>AddAdditionalInfo</w:t>
+            </w:r>
+            <w:r>
+              <w:rPr>
+                <w:rFonts w:ascii="Times New Roman" w:hAnsi="Times New Roman" w:cs="Times New Roman"/>
+                <w:sz w:val="28"/>
+                <w:szCs w:val="28"/>
+                <w:lang w:val="en-US"/>
+              </w:rPr>
+              <w:t>&gt;}THEN</w:t>
+            </w:r>
+            <w:r>
+              <w:rPr>
+                <w:rFonts w:ascii="Times New Roman" w:hAnsi="Times New Roman" w:cs="Times New Roman"/>
+                <w:sz w:val="28"/>
+                <w:szCs w:val="28"/>
+                <w:lang w:val="en-US"/>
+              </w:rPr>
+              <w:t>{&lt;[Questions]AddAdditionalInfo.AdditionalInfo&gt;}</w:t>
+            </w:r>
           </w:p>
         </w:tc>
       </w:tr>
@@ -707,73 +660,7 @@
                 <w:szCs w:val="20"/>
                 <w:lang w:val="en-US"/>
               </w:rPr>
-              <w:t>&lt;[Questions]</w:t>
-            </w:r>
-            <w:proofErr w:type="spellStart"/>
-            <w:r>
-              <w:rPr>
-                <w:rFonts w:ascii="Times New Roman" w:hAnsi="Times New Roman"/>
-                <w:bCs/>
-                <w:sz w:val="20"/>
-                <w:szCs w:val="20"/>
-                <w:lang w:val="en-US"/>
-              </w:rPr>
-              <w:t>AuthPerson</w:t>
-            </w:r>
-            <w:proofErr w:type="spellEnd"/>
-            <w:r>
-              <w:rPr>
-                <w:rFonts w:ascii="Times New Roman" w:hAnsi="Times New Roman"/>
-                <w:bCs/>
-                <w:sz w:val="20"/>
-                <w:szCs w:val="20"/>
-                <w:lang w:val="en-US"/>
-              </w:rPr>
-              <w:t xml:space="preserve">&gt; 8(495)620-20-00, </w:t>
-            </w:r>
-            <w:proofErr w:type="spellStart"/>
-            <w:r>
-              <w:rPr>
-                <w:rFonts w:ascii="Times New Roman" w:hAnsi="Times New Roman"/>
-                <w:bCs/>
-                <w:sz w:val="20"/>
-                <w:szCs w:val="20"/>
-                <w:lang w:val="en-US"/>
-              </w:rPr>
-              <w:t>доб</w:t>
-            </w:r>
-            <w:proofErr w:type="spellEnd"/>
-            <w:r>
-              <w:rPr>
-                <w:rFonts w:ascii="Times New Roman" w:hAnsi="Times New Roman"/>
-                <w:bCs/>
-                <w:sz w:val="20"/>
-                <w:szCs w:val="20"/>
-                <w:lang w:val="en-US"/>
-              </w:rPr>
-              <w:t>. &lt;[Questions]</w:t>
-            </w:r>
-            <w:proofErr w:type="spellStart"/>
-            <w:r>
-              <w:rPr>
-                <w:rFonts w:ascii="Times New Roman" w:hAnsi="Times New Roman"/>
-                <w:bCs/>
-                <w:sz w:val="20"/>
-                <w:szCs w:val="20"/>
-                <w:lang w:val="en-US"/>
-              </w:rPr>
-              <w:t>AuthPerson.Phone</w:t>
-            </w:r>
-            <w:proofErr w:type="spellEnd"/>
-            <w:r>
-              <w:rPr>
-                <w:rFonts w:ascii="Times New Roman" w:hAnsi="Times New Roman"/>
-                <w:bCs/>
-                <w:sz w:val="20"/>
-                <w:szCs w:val="20"/>
-                <w:lang w:val="en-US"/>
-              </w:rPr>
-              <w:t>&gt;</w:t>
+              <w:t>&lt;[Questions]AuthPerson&gt; 8(495)620-20-00, доб. &lt;[Questions]AuthPerson.Phone&gt;</w:t>
             </w:r>
             <w:r>
               <w:rPr>
@@ -814,7 +701,7 @@
 </file>
 
 <file path=word/endnotes.xml><?xml version="1.0" encoding="utf-8"?>
-<w:endnotes xmlns:wpc="http://schemas.microsoft.com/office/word/2010/wordprocessingCanvas" xmlns:mc="http://schemas.openxmlformats.org/markup-compatibility/2006" xmlns:o="urn:schemas-microsoft-com:office:office" xmlns:r="http://schemas.openxmlformats.org/officeDocument/2006/relationships" xmlns:m="http://schemas.openxmlformats.org/officeDocument/2006/math" xmlns:v="urn:schemas-microsoft-com:vml" xmlns:wp14="http://schemas.microsoft.com/office/word/2010/wordprocessingDrawing" xmlns:wp="http://schemas.openxmlformats.org/drawingml/2006/wordprocessingDrawing" xmlns:w10="urn:schemas-microsoft-com:office:word" xmlns:w="http://schemas.openxmlformats.org/wordprocessingml/2006/main" xmlns:w14="http://schemas.microsoft.com/office/word/2010/wordml" xmlns:wpg="http://schemas.microsoft.com/office/word/2010/wordprocessingGroup" xmlns:wpi="http://schemas.microsoft.com/office/word/2010/wordprocessingInk" xmlns:wne="http://schemas.microsoft.com/office/word/2006/wordml" xmlns:wps="http://schemas.microsoft.com/office/word/2010/wordprocessingShape" mc:Ignorable="w14 wp14">
+<w:endnotes xmlns:wpc="http://schemas.microsoft.com/office/word/2010/wordprocessingCanvas" xmlns:cx="http://schemas.microsoft.com/office/drawing/2014/chartex" xmlns:cx1="http://schemas.microsoft.com/office/drawing/2015/9/8/chartex" xmlns:cx2="http://schemas.microsoft.com/office/drawing/2015/10/21/chartex" xmlns:cx3="http://schemas.microsoft.com/office/drawing/2016/5/9/chartex" xmlns:cx4="http://schemas.microsoft.com/office/drawing/2016/5/10/chartex" xmlns:cx5="http://schemas.microsoft.com/office/drawing/2016/5/11/chartex" xmlns:cx6="http://schemas.microsoft.com/office/drawing/2016/5/12/chartex" xmlns:cx7="http://schemas.microsoft.com/office/drawing/2016/5/13/chartex" xmlns:cx8="http://schemas.microsoft.com/office/drawing/2016/5/14/chartex" xmlns:mc="http://schemas.openxmlformats.org/markup-compatibility/2006" xmlns:aink="http://schemas.microsoft.com/office/drawing/2016/ink" xmlns:am3d="http://schemas.microsoft.com/office/drawing/2017/model3d" xmlns:o="urn:schemas-microsoft-com:office:office" xmlns:r="http://schemas.openxmlformats.org/officeDocument/2006/relationships" xmlns:m="http://schemas.openxmlformats.org/officeDocument/2006/math" xmlns:v="urn:schemas-microsoft-com:vml" xmlns:wp14="http://schemas.microsoft.com/office/word/2010/wordprocessingDrawing" xmlns:wp="http://schemas.openxmlformats.org/drawingml/2006/wordprocessingDrawing" xmlns:w10="urn:schemas-microsoft-com:office:word" xmlns:w="http://schemas.openxmlformats.org/wordprocessingml/2006/main" xmlns:w14="http://schemas.microsoft.com/office/word/2010/wordml" xmlns:w15="http://schemas.microsoft.com/office/word/2012/wordml" xmlns:w16cid="http://schemas.microsoft.com/office/word/2016/wordml/cid" xmlns:w16se="http://schemas.microsoft.com/office/word/2015/wordml/symex" xmlns:wpg="http://schemas.microsoft.com/office/word/2010/wordprocessingGroup" xmlns:wpi="http://schemas.microsoft.com/office/word/2010/wordprocessingInk" xmlns:wne="http://schemas.microsoft.com/office/word/2006/wordml" xmlns:wps="http://schemas.microsoft.com/office/word/2010/wordprocessingShape" mc:Ignorable="w14 w15 w16se w16cid wp14">
   <w:endnote w:type="separator" w:id="-1">
     <w:p>
       <w:pPr>
@@ -839,7 +726,7 @@
 </file>
 
 <file path=word/footnotes.xml><?xml version="1.0" encoding="utf-8"?>
-<w:footnotes xmlns:wpc="http://schemas.microsoft.com/office/word/2010/wordprocessingCanvas" xmlns:mc="http://schemas.openxmlformats.org/markup-compatibility/2006" xmlns:o="urn:schemas-microsoft-com:office:office" xmlns:r="http://schemas.openxmlformats.org/officeDocument/2006/relationships" xmlns:m="http://schemas.openxmlformats.org/officeDocument/2006/math" xmlns:v="urn:schemas-microsoft-com:vml" xmlns:wp14="http://schemas.microsoft.com/office/word/2010/wordprocessingDrawing" xmlns:wp="http://schemas.openxmlformats.org/drawingml/2006/wordprocessingDrawing" xmlns:w10="urn:schemas-microsoft-com:office:word" xmlns:w="http://schemas.openxmlformats.org/wordprocessingml/2006/main" xmlns:w14="http://schemas.microsoft.com/office/word/2010/wordml" xmlns:wpg="http://schemas.microsoft.com/office/word/2010/wordprocessingGroup" xmlns:wpi="http://schemas.microsoft.com/office/word/2010/wordprocessingInk" xmlns:wne="http://schemas.microsoft.com/office/word/2006/wordml" xmlns:wps="http://schemas.microsoft.com/office/word/2010/wordprocessingShape" mc:Ignorable="w14 wp14">
+<w:footnotes xmlns:wpc="http://schemas.microsoft.com/office/word/2010/wordprocessingCanvas" xmlns:cx="http://schemas.microsoft.com/office/drawing/2014/chartex" xmlns:cx1="http://schemas.microsoft.com/office/drawing/2015/9/8/chartex" xmlns:cx2="http://schemas.microsoft.com/office/drawing/2015/10/21/chartex" xmlns:cx3="http://schemas.microsoft.com/office/drawing/2016/5/9/chartex" xmlns:cx4="http://schemas.microsoft.com/office/drawing/2016/5/10/chartex" xmlns:cx5="http://schemas.microsoft.com/office/drawing/2016/5/11/chartex" xmlns:cx6="http://schemas.microsoft.com/office/drawing/2016/5/12/chartex" xmlns:cx7="http://schemas.microsoft.com/office/drawing/2016/5/13/chartex" xmlns:cx8="http://schemas.microsoft.com/office/drawing/2016/5/14/chartex" xmlns:mc="http://schemas.openxmlformats.org/markup-compatibility/2006" xmlns:aink="http://schemas.microsoft.com/office/drawing/2016/ink" xmlns:am3d="http://schemas.microsoft.com/office/drawing/2017/model3d" xmlns:o="urn:schemas-microsoft-com:office:office" xmlns:r="http://schemas.openxmlformats.org/officeDocument/2006/relationships" xmlns:m="http://schemas.openxmlformats.org/officeDocument/2006/math" xmlns:v="urn:schemas-microsoft-com:vml" xmlns:wp14="http://schemas.microsoft.com/office/word/2010/wordprocessingDrawing" xmlns:wp="http://schemas.openxmlformats.org/drawingml/2006/wordprocessingDrawing" xmlns:w10="urn:schemas-microsoft-com:office:word" xmlns:w="http://schemas.openxmlformats.org/wordprocessingml/2006/main" xmlns:w14="http://schemas.microsoft.com/office/word/2010/wordml" xmlns:w15="http://schemas.microsoft.com/office/word/2012/wordml" xmlns:w16cid="http://schemas.microsoft.com/office/word/2016/wordml/cid" xmlns:w16se="http://schemas.microsoft.com/office/word/2015/wordml/symex" xmlns:wpg="http://schemas.microsoft.com/office/word/2010/wordprocessingGroup" xmlns:wpi="http://schemas.microsoft.com/office/word/2010/wordprocessingInk" xmlns:wne="http://schemas.microsoft.com/office/word/2006/wordml" xmlns:wps="http://schemas.microsoft.com/office/word/2010/wordprocessingShape" mc:Ignorable="w14 w15 w16se w16cid wp14">
   <w:footnote w:type="separator" w:id="-1">
     <w:p>
       <w:pPr>
@@ -864,8 +751,8 @@
 </file>
 
 <file path=word/numbering.xml><?xml version="1.0" encoding="utf-8"?>
-<w:numbering xmlns:wpc="http://schemas.microsoft.com/office/word/2010/wordprocessingCanvas" xmlns:mc="http://schemas.openxmlformats.org/markup-compatibility/2006" xmlns:o="urn:schemas-microsoft-com:office:office" xmlns:r="http://schemas.openxmlformats.org/officeDocument/2006/relationships" xmlns:m="http://schemas.openxmlformats.org/officeDocument/2006/math" xmlns:v="urn:schemas-microsoft-com:vml" xmlns:wp14="http://schemas.microsoft.com/office/word/2010/wordprocessingDrawing" xmlns:wp="http://schemas.openxmlformats.org/drawingml/2006/wordprocessingDrawing" xmlns:w10="urn:schemas-microsoft-com:office:word" xmlns:w="http://schemas.openxmlformats.org/wordprocessingml/2006/main" xmlns:w14="http://schemas.microsoft.com/office/word/2010/wordml" xmlns:wpg="http://schemas.microsoft.com/office/word/2010/wordprocessingGroup" xmlns:wpi="http://schemas.microsoft.com/office/word/2010/wordprocessingInk" xmlns:wne="http://schemas.microsoft.com/office/word/2006/wordml" xmlns:wps="http://schemas.microsoft.com/office/word/2010/wordprocessingShape" mc:Ignorable="w14 wp14">
-  <w:abstractNum w:abstractNumId="0">
+<w:numbering xmlns:wpc="http://schemas.microsoft.com/office/word/2010/wordprocessingCanvas" xmlns:cx="http://schemas.microsoft.com/office/drawing/2014/chartex" xmlns:cx1="http://schemas.microsoft.com/office/drawing/2015/9/8/chartex" xmlns:cx2="http://schemas.microsoft.com/office/drawing/2015/10/21/chartex" xmlns:cx3="http://schemas.microsoft.com/office/drawing/2016/5/9/chartex" xmlns:cx4="http://schemas.microsoft.com/office/drawing/2016/5/10/chartex" xmlns:cx5="http://schemas.microsoft.com/office/drawing/2016/5/11/chartex" xmlns:cx6="http://schemas.microsoft.com/office/drawing/2016/5/12/chartex" xmlns:cx7="http://schemas.microsoft.com/office/drawing/2016/5/13/chartex" xmlns:cx8="http://schemas.microsoft.com/office/drawing/2016/5/14/chartex" xmlns:mc="http://schemas.openxmlformats.org/markup-compatibility/2006" xmlns:aink="http://schemas.microsoft.com/office/drawing/2016/ink" xmlns:am3d="http://schemas.microsoft.com/office/drawing/2017/model3d" xmlns:o="urn:schemas-microsoft-com:office:office" xmlns:r="http://schemas.openxmlformats.org/officeDocument/2006/relationships" xmlns:m="http://schemas.openxmlformats.org/officeDocument/2006/math" xmlns:v="urn:schemas-microsoft-com:vml" xmlns:wp14="http://schemas.microsoft.com/office/word/2010/wordprocessingDrawing" xmlns:wp="http://schemas.openxmlformats.org/drawingml/2006/wordprocessingDrawing" xmlns:w10="urn:schemas-microsoft-com:office:word" xmlns:w="http://schemas.openxmlformats.org/wordprocessingml/2006/main" xmlns:w14="http://schemas.microsoft.com/office/word/2010/wordml" xmlns:w15="http://schemas.microsoft.com/office/word/2012/wordml" xmlns:w16cid="http://schemas.microsoft.com/office/word/2016/wordml/cid" xmlns:w16se="http://schemas.microsoft.com/office/word/2015/wordml/symex" xmlns:wpg="http://schemas.microsoft.com/office/word/2010/wordprocessingGroup" xmlns:wpi="http://schemas.microsoft.com/office/word/2010/wordprocessingInk" xmlns:wne="http://schemas.microsoft.com/office/word/2006/wordml" xmlns:wps="http://schemas.microsoft.com/office/word/2010/wordprocessingShape" mc:Ignorable="w14 w15 w16se w16cid wp14">
+  <w:abstractNum w:abstractNumId="0" w15:restartNumberingAfterBreak="0">
     <w:nsid w:val="4C150C96"/>
     <w:multiLevelType w:val="hybridMultilevel"/>
     <w:tmpl w:val="1A4E7648"/>
@@ -954,7 +841,7 @@
       </w:pPr>
     </w:lvl>
   </w:abstractNum>
-  <w:abstractNum w:abstractNumId="1">
+  <w:abstractNum w:abstractNumId="1" w15:restartNumberingAfterBreak="0">
     <w:nsid w:val="6D540A07"/>
     <w:multiLevelType w:val="multilevel"/>
     <w:tmpl w:val="0419001D"/>
@@ -1040,7 +927,7 @@
       </w:pPr>
     </w:lvl>
   </w:abstractNum>
-  <w:abstractNum w:abstractNumId="2">
+  <w:abstractNum w:abstractNumId="2" w15:restartNumberingAfterBreak="0">
     <w:nsid w:val="715B7376"/>
     <w:multiLevelType w:val="hybridMultilevel"/>
     <w:tmpl w:val="7E445CF2"/>
@@ -1139,7 +1026,7 @@
 </file>
 
 <file path=word/styles.xml><?xml version="1.0" encoding="utf-8"?>
-<w:styles xmlns:mc="http://schemas.openxmlformats.org/markup-compatibility/2006" xmlns:r="http://schemas.openxmlformats.org/officeDocument/2006/relationships" xmlns:w="http://schemas.openxmlformats.org/wordprocessingml/2006/main" xmlns:w14="http://schemas.microsoft.com/office/word/2010/wordml" mc:Ignorable="w14">
+<w:styles xmlns:mc="http://schemas.openxmlformats.org/markup-compatibility/2006" xmlns:r="http://schemas.openxmlformats.org/officeDocument/2006/relationships" xmlns:w="http://schemas.openxmlformats.org/wordprocessingml/2006/main" xmlns:w14="http://schemas.microsoft.com/office/word/2010/wordml" xmlns:w15="http://schemas.microsoft.com/office/word/2012/wordml" xmlns:w16cid="http://schemas.microsoft.com/office/word/2016/wordml/cid" xmlns:w16se="http://schemas.microsoft.com/office/word/2015/wordml/symex" mc:Ignorable="w14 w15 w16se w16cid">
   <w:docDefaults>
     <w:rPrDefault>
       <w:rPr>
@@ -1155,484 +1042,383 @@
       </w:pPr>
     </w:pPrDefault>
   </w:docDefaults>
-  <w:latentStyles w:defLockedState="0" w:defUIPriority="99" w:defSemiHidden="1" w:defUnhideWhenUsed="1" w:defQFormat="0" w:count="267">
-    <w:lsdException w:name="Normal" w:semiHidden="0" w:uiPriority="0" w:unhideWhenUsed="0" w:qFormat="1"/>
-    <w:lsdException w:name="heading 1" w:semiHidden="0" w:uiPriority="9" w:unhideWhenUsed="0" w:qFormat="1"/>
-    <w:lsdException w:name="heading 2" w:uiPriority="9" w:qFormat="1"/>
-    <w:lsdException w:name="heading 3" w:uiPriority="9" w:qFormat="1"/>
-    <w:lsdException w:name="heading 4" w:uiPriority="9" w:qFormat="1"/>
-    <w:lsdException w:name="heading 5" w:uiPriority="9" w:qFormat="1"/>
-    <w:lsdException w:name="heading 6" w:uiPriority="9" w:qFormat="1"/>
-    <w:lsdException w:name="heading 7" w:uiPriority="9" w:qFormat="1"/>
-    <w:lsdException w:name="heading 8" w:uiPriority="9" w:qFormat="1"/>
-    <w:lsdException w:name="heading 9" w:uiPriority="9" w:qFormat="1"/>
-    <w:lsdException w:name="toc 1" w:uiPriority="39"/>
-    <w:lsdException w:name="toc 2" w:uiPriority="39"/>
-    <w:lsdException w:name="toc 3" w:uiPriority="39"/>
-    <w:lsdException w:name="toc 4" w:uiPriority="39"/>
-    <w:lsdException w:name="toc 5" w:uiPriority="39"/>
-    <w:lsdException w:name="toc 6" w:uiPriority="39"/>
-    <w:lsdException w:name="toc 7" w:uiPriority="39"/>
-    <w:lsdException w:name="toc 8" w:uiPriority="39"/>
-    <w:lsdException w:name="toc 9" w:uiPriority="39"/>
-    <w:lsdException w:name="annotation text" w:uiPriority="0"/>
-    <w:lsdException w:name="caption" w:uiPriority="35" w:qFormat="1"/>
-    <w:lsdException w:name="annotation reference" w:uiPriority="0"/>
-    <w:lsdException w:name="Title" w:semiHidden="0" w:uiPriority="10" w:unhideWhenUsed="0" w:qFormat="1"/>
-    <w:lsdException w:name="Default Paragraph Font" w:uiPriority="1"/>
-    <w:lsdException w:name="Subtitle" w:semiHidden="0" w:uiPriority="11" w:unhideWhenUsed="0" w:qFormat="1"/>
-    <w:lsdException w:name="Strong" w:semiHidden="0" w:uiPriority="22" w:unhideWhenUsed="0" w:qFormat="1"/>
-    <w:lsdException w:name="Emphasis" w:semiHidden="0" w:uiPriority="20" w:unhideWhenUsed="0" w:qFormat="1"/>
-    <w:lsdException w:name="Table Grid" w:semiHidden="0" w:uiPriority="39" w:unhideWhenUsed="0"/>
-    <w:lsdException w:name="Placeholder Text" w:unhideWhenUsed="0"/>
-    <w:lsdException w:name="No Spacing" w:semiHidden="0" w:uiPriority="1" w:unhideWhenUsed="0" w:qFormat="1"/>
-    <w:lsdException w:name="Light Shading" w:semiHidden="0" w:uiPriority="60" w:unhideWhenUsed="0"/>
-    <w:lsdException w:name="Light List" w:semiHidden="0" w:uiPriority="61" w:unhideWhenUsed="0"/>
-    <w:lsdException w:name="Light Grid" w:semiHidden="0" w:uiPriority="62" w:unhideWhenUsed="0"/>
-    <w:lsdException w:name="Medium Shading 1" w:semiHidden="0" w:uiPriority="63" w:unhideWhenUsed="0"/>
-    <w:lsdException w:name="Medium Shading 2" w:semiHidden="0" w:uiPriority="64" w:unhideWhenUsed="0"/>
-    <w:lsdException w:name="Medium List 1" w:semiHidden="0" w:uiPriority="65" w:unhideWhenUsed="0"/>
-    <w:lsdException w:name="Medium List 2" w:semiHidden="0" w:uiPriority="66" w:unhideWhenUsed="0"/>
-    <w:lsdException w:name="Medium Grid 1" w:semiHidden="0" w:uiPriority="67" w:unhideWhenUsed="0"/>
-    <w:lsdException w:name="Medium Grid 2" w:semiHidden="0" w:uiPriority="68" w:unhideWhenUsed="0"/>
-    <w:lsdException w:name="Medium Grid 3" w:semiHidden="0" w:uiPriority="69" w:unhideWhenUsed="0"/>
-    <w:lsdException w:name="Dark List" w:semiHidden="0" w:uiPriority="70" w:unhideWhenUsed="0"/>
-    <w:lsdException w:name="Colorful Shading" w:semiHidden="0" w:uiPriority="71" w:unhideWhenUsed="0"/>
-    <w:lsdException w:name="Colorful List" w:semiHidden="0" w:uiPriority="72" w:unhideWhenUsed="0"/>
-    <w:lsdException w:name="Colorful Grid" w:semiHidden="0" w:uiPriority="73" w:unhideWhenUsed="0"/>
-    <w:lsdException w:name="Light Shading Accent 1" w:semiHidden="0" w:uiPriority="60" w:unhideWhenUsed="0"/>
-    <w:lsdException w:name="Light List Accent 1" w:semiHidden="0" w:uiPriority="61" w:unhideWhenUsed="0"/>
-    <w:lsdException w:name="Light Grid Accent 1" w:semiHidden="0" w:uiPriority="62" w:unhideWhenUsed="0"/>
-    <w:lsdException w:name="Medium Shading 1 Accent 1" w:semiHidden="0" w:uiPriority="63" w:unhideWhenUsed="0"/>
-    <w:lsdException w:name="Medium Shading 2 Accent 1" w:semiHidden="0" w:uiPriority="64" w:unhideWhenUsed="0"/>
-    <w:lsdException w:name="Medium List 1 Accent 1" w:semiHidden="0" w:uiPriority="65" w:unhideWhenUsed="0"/>
-    <w:lsdException w:name="Revision" w:unhideWhenUsed="0"/>
-    <w:lsdException w:name="List Paragraph" w:semiHidden="0" w:uiPriority="34" w:unhideWhenUsed="0" w:qFormat="1"/>
-    <w:lsdException w:name="Quote" w:semiHidden="0" w:uiPriority="29" w:unhideWhenUsed="0" w:qFormat="1"/>
-    <w:lsdException w:name="Intense Quote" w:semiHidden="0" w:uiPriority="30" w:unhideWhenUsed="0" w:qFormat="1"/>
-    <w:lsdException w:name="Medium List 2 Accent 1" w:semiHidden="0" w:uiPriority="66" w:unhideWhenUsed="0"/>
-    <w:lsdException w:name="Medium Grid 1 Accent 1" w:semiHidden="0" w:uiPriority="67" w:unhideWhenUsed="0"/>
-    <w:lsdException w:name="Medium Grid 2 Accent 1" w:semiHidden="0" w:uiPriority="68" w:unhideWhenUsed="0"/>
-    <w:lsdException w:name="Medium Grid 3 Accent 1" w:semiHidden="0" w:uiPriority="69" w:unhideWhenUsed="0"/>
-    <w:lsdException w:name="Dark List Accent 1" w:semiHidden="0" w:uiPriority="70" w:unhideWhenUsed="0"/>
-    <w:lsdException w:name="Colorful Shading Accent 1" w:semiHidden="0" w:uiPriority="71" w:unhideWhenUsed="0"/>
-    <w:lsdException w:name="Colorful List Accent 1" w:semiHidden="0" w:uiPriority="72" w:unhideWhenUsed="0"/>
-    <w:lsdException w:name="Colorful Grid Accent 1" w:semiHidden="0" w:uiPriority="73" w:unhideWhenUsed="0"/>
-    <w:lsdException w:name="Light Shading Accent 2" w:semiHidden="0" w:uiPriority="60" w:unhideWhenUsed="0"/>
-    <w:lsdException w:name="Light List Accent 2" w:semiHidden="0" w:uiPriority="61" w:unhideWhenUsed="0"/>
-    <w:lsdException w:name="Light Grid Accent 2" w:semiHidden="0" w:uiPriority="62" w:unhideWhenUsed="0"/>
-    <w:lsdException w:name="Medium Shading 1 Accent 2" w:semiHidden="0" w:uiPriority="63" w:unhideWhenUsed="0"/>
-    <w:lsdException w:name="Medium Shading 2 Accent 2" w:semiHidden="0" w:uiPriority="64" w:unhideWhenUsed="0"/>
-    <w:lsdException w:name="Medium List 1 Accent 2" w:semiHidden="0" w:uiPriority="65" w:unhideWhenUsed="0"/>
-    <w:lsdException w:name="Medium List 2 Accent 2" w:semiHidden="0" w:uiPriority="66" w:unhideWhenUsed="0"/>
-    <w:lsdException w:name="Medium Grid 1 Accent 2" w:semiHidden="0" w:uiPriority="67" w:unhideWhenUsed="0"/>
-    <w:lsdException w:name="Medium Grid 2 Accent 2" w:semiHidden="0" w:uiPriority="68" w:unhideWhenUsed="0"/>
-    <w:lsdException w:name="Medium Grid 3 Accent 2" w:semiHidden="0" w:uiPriority="69" w:unhideWhenUsed="0"/>
-    <w:lsdException w:name="Dark List Accent 2" w:semiHidden="0" w:uiPriority="70" w:unhideWhenUsed="0"/>
-    <w:lsdException w:name="Colorful Shading Accent 2" w:semiHidden="0" w:uiPriority="71" w:unhideWhenUsed="0"/>
-    <w:lsdException w:name="Colorful List Accent 2" w:semiHidden="0" w:uiPriority="72" w:unhideWhenUsed="0"/>
-    <w:lsdException w:name="Colorful Grid Accent 2" w:semiHidden="0" w:uiPriority="73" w:unhideWhenUsed="0"/>
-    <w:lsdException w:name="Light Shading Accent 3" w:semiHidden="0" w:uiPriority="60" w:unhideWhenUsed="0"/>
-    <w:lsdException w:name="Light List Accent 3" w:semiHidden="0" w:uiPriority="61" w:unhideWhenUsed="0"/>
-    <w:lsdException w:name="Light Grid Accent 3" w:semiHidden="0" w:uiPriority="62" w:unhideWhenUsed="0"/>
-    <w:lsdException w:name="Medium Shading 1 Accent 3" w:semiHidden="0" w:uiPriority="63" w:unhideWhenUsed="0"/>
-    <w:lsdException w:name="Medium Shading 2 Accent 3" w:semiHidden="0" w:uiPriority="64" w:unhideWhenUsed="0"/>
-    <w:lsdException w:name="Medium List 1 Accent 3" w:semiHidden="0" w:uiPriority="65" w:unhideWhenUsed="0"/>
-    <w:lsdException w:name="Medium List 2 Accent 3" w:semiHidden="0" w:uiPriority="66" w:unhideWhenUsed="0"/>
-    <w:lsdException w:name="Medium Grid 1 Accent 3" w:semiHidden="0" w:uiPriority="67" w:unhideWhenUsed="0"/>
-    <w:lsdException w:name="Medium Grid 2 Accent 3" w:semiHidden="0" w:uiPriority="68" w:unhideWhenUsed="0"/>
-    <w:lsdException w:name="Medium Grid 3 Accent 3" w:semiHidden="0" w:uiPriority="69" w:unhideWhenUsed="0"/>
-    <w:lsdException w:name="Dark List Accent 3" w:semiHidden="0" w:uiPriority="70" w:unhideWhenUsed="0"/>
-    <w:lsdException w:name="Colorful Shading Accent 3" w:semiHidden="0" w:uiPriority="71" w:unhideWhenUsed="0"/>
-    <w:lsdException w:name="Colorful List Accent 3" w:semiHidden="0" w:uiPriority="72" w:unhideWhenUsed="0"/>
-    <w:lsdException w:name="Colorful Grid Accent 3" w:semiHidden="0" w:uiPriority="73" w:unhideWhenUsed="0"/>
-    <w:lsdException w:name="Light Shading Accent 4" w:semiHidden="0" w:uiPriority="60" w:unhideWhenUsed="0"/>
-    <w:lsdException w:name="Light List Accent 4" w:semiHidden="0" w:uiPriority="61" w:unhideWhenUsed="0"/>
-    <w:lsdException w:name="Light Grid Accent 4" w:semiHidden="0" w:uiPriority="62" w:unhideWhenUsed="0"/>
-    <w:lsdException w:name="Medium Shading 1 Accent 4" w:semiHidden="0" w:uiPriority="63" w:unhideWhenUsed="0"/>
-    <w:lsdException w:name="Medium Shading 2 Accent 4" w:semiHidden="0" w:uiPriority="64" w:unhideWhenUsed="0"/>
-    <w:lsdException w:name="Medium List 1 Accent 4" w:semiHidden="0" w:uiPriority="65" w:unhideWhenUsed="0"/>
-    <w:lsdException w:name="Medium List 2 Accent 4" w:semiHidden="0" w:uiPriority="66" w:unhideWhenUsed="0"/>
-    <w:lsdException w:name="Medium Grid 1 Accent 4" w:semiHidden="0" w:uiPriority="67" w:unhideWhenUsed="0"/>
-    <w:lsdException w:name="Medium Grid 2 Accent 4" w:semiHidden="0" w:uiPriority="68" w:unhideWhenUsed="0"/>
-    <w:lsdException w:name="Medium Grid 3 Accent 4" w:semiHidden="0" w:uiPriority="69" w:unhideWhenUsed="0"/>
-    <w:lsdException w:name="Dark List Accent 4" w:semiHidden="0" w:uiPriority="70" w:unhideWhenUsed="0"/>
-    <w:lsdException w:name="Colorful Shading Accent 4" w:semiHidden="0" w:uiPriority="71" w:unhideWhenUsed="0"/>
-    <w:lsdException w:name="Colorful List Accent 4" w:semiHidden="0" w:uiPriority="72" w:unhideWhenUsed="0"/>
-    <w:lsdException w:name="Colorful Grid Accent 4" w:semiHidden="0" w:uiPriority="73" w:unhideWhenUsed="0"/>
-    <w:lsdException w:name="Light Shading Accent 5" w:semiHidden="0" w:uiPriority="60" w:unhideWhenUsed="0"/>
-    <w:lsdException w:name="Light List Accent 5" w:semiHidden="0" w:uiPriority="61" w:unhideWhenUsed="0"/>
-    <w:lsdException w:name="Light Grid Accent 5" w:semiHidden="0" w:uiPriority="62" w:unhideWhenUsed="0"/>
-    <w:lsdException w:name="Medium Shading 1 Accent 5" w:semiHidden="0" w:uiPriority="63" w:unhideWhenUsed="0"/>
-    <w:lsdException w:name="Medium Shading 2 Accent 5" w:semiHidden="0" w:uiPriority="64" w:unhideWhenUsed="0"/>
-    <w:lsdException w:name="Medium List 1 Accent 5" w:semiHidden="0" w:uiPriority="65" w:unhideWhenUsed="0"/>
-    <w:lsdException w:name="Medium List 2 Accent 5" w:semiHidden="0" w:uiPriority="66" w:unhideWhenUsed="0"/>
-    <w:lsdException w:name="Medium Grid 1 Accent 5" w:semiHidden="0" w:uiPriority="67" w:unhideWhenUsed="0"/>
-    <w:lsdException w:name="Medium Grid 2 Accent 5" w:semiHidden="0" w:uiPriority="68" w:unhideWhenUsed="0"/>
-    <w:lsdException w:name="Medium Grid 3 Accent 5" w:semiHidden="0" w:uiPriority="69" w:unhideWhenUsed="0"/>
-    <w:lsdException w:name="Dark List Accent 5" w:semiHidden="0" w:uiPriority="70" w:unhideWhenUsed="0"/>
-    <w:lsdException w:name="Colorful Shading Accent 5" w:semiHidden="0" w:uiPriority="71" w:unhideWhenUsed="0"/>
-    <w:lsdException w:name="Colorful List Accent 5" w:semiHidden="0" w:uiPriority="72" w:unhideWhenUsed="0"/>
-    <w:lsdException w:name="Colorful Grid Accent 5" w:semiHidden="0" w:uiPriority="73" w:unhideWhenUsed="0"/>
-    <w:lsdException w:name="Light Shading Accent 6" w:semiHidden="0" w:uiPriority="60" w:unhideWhenUsed="0"/>
-    <w:lsdException w:name="Light List Accent 6" w:semiHidden="0" w:uiPriority="61" w:unhideWhenUsed="0"/>
-    <w:lsdException w:name="Light Grid Accent 6" w:semiHidden="0" w:uiPriority="62" w:unhideWhenUsed="0"/>
-    <w:lsdException w:name="Medium Shading 1 Accent 6" w:semiHidden="0" w:uiPriority="63" w:unhideWhenUsed="0"/>
-    <w:lsdException w:name="Medium Shading 2 Accent 6" w:semiHidden="0" w:uiPriority="64" w:unhideWhenUsed="0"/>
-    <w:lsdException w:name="Medium List 1 Accent 6" w:semiHidden="0" w:uiPriority="65" w:unhideWhenUsed="0"/>
-    <w:lsdException w:name="Medium List 2 Accent 6" w:semiHidden="0" w:uiPriority="66" w:unhideWhenUsed="0"/>
-    <w:lsdException w:name="Medium Grid 1 Accent 6" w:semiHidden="0" w:uiPriority="67" w:unhideWhenUsed="0"/>
-    <w:lsdException w:name="Medium Grid 2 Accent 6" w:semiHidden="0" w:uiPriority="68" w:unhideWhenUsed="0"/>
-    <w:lsdException w:name="Medium Grid 3 Accent 6" w:semiHidden="0" w:uiPriority="69" w:unhideWhenUsed="0"/>
-    <w:lsdException w:name="Dark List Accent 6" w:semiHidden="0" w:uiPriority="70" w:unhideWhenUsed="0"/>
-    <w:lsdException w:name="Colorful Shading Accent 6" w:semiHidden="0" w:uiPriority="71" w:unhideWhenUsed="0"/>
-    <w:lsdException w:name="Colorful List Accent 6" w:semiHidden="0" w:uiPriority="72" w:unhideWhenUsed="0"/>
-    <w:lsdException w:name="Colorful Grid Accent 6" w:semiHidden="0" w:uiPriority="73" w:unhideWhenUsed="0"/>
-    <w:lsdException w:name="Subtle Emphasis" w:semiHidden="0" w:uiPriority="19" w:unhideWhenUsed="0" w:qFormat="1"/>
-    <w:lsdException w:name="Intense Emphasis" w:semiHidden="0" w:uiPriority="21" w:unhideWhenUsed="0" w:qFormat="1"/>
-    <w:lsdException w:name="Subtle Reference" w:semiHidden="0" w:uiPriority="31" w:unhideWhenUsed="0" w:qFormat="1"/>
-    <w:lsdException w:name="Intense Reference" w:semiHidden="0" w:uiPriority="32" w:unhideWhenUsed="0" w:qFormat="1"/>
-    <w:lsdException w:name="Book Title" w:semiHidden="0" w:uiPriority="33" w:unhideWhenUsed="0" w:qFormat="1"/>
-    <w:lsdException w:name="Bibliography" w:uiPriority="37"/>
-    <w:lsdException w:name="TOC Heading" w:uiPriority="39" w:qFormat="1"/>
-  </w:latentStyles>
-  <w:style w:type="paragraph" w:default="1" w:styleId="a">
-    <w:name w:val="Normal"/>
-    <w:qFormat/>
-  </w:style>
-  <w:style w:type="character" w:default="1" w:styleId="a0">
-    <w:name w:val="Default Paragraph Font"/>
-    <w:uiPriority w:val="1"/>
-    <w:semiHidden/>
-    <w:unhideWhenUsed/>
-  </w:style>
-  <w:style w:type="table" w:default="1" w:styleId="a1">
-    <w:name w:val="Normal Table"/>
-    <w:uiPriority w:val="99"/>
-    <w:semiHidden/>
-    <w:unhideWhenUsed/>
-    <w:tblPr>
-      <w:tblInd w:w="0" w:type="dxa"/>
-      <w:tblCellMar>
-        <w:top w:w="0" w:type="dxa"/>
-        <w:left w:w="108" w:type="dxa"/>
-        <w:bottom w:w="0" w:type="dxa"/>
-        <w:right w:w="108" w:type="dxa"/>
-      </w:tblCellMar>
-    </w:tblPr>
-  </w:style>
-  <w:style w:type="numbering" w:default="1" w:styleId="a2">
-    <w:name w:val="No List"/>
-    <w:uiPriority w:val="99"/>
-    <w:semiHidden/>
-    <w:unhideWhenUsed/>
-  </w:style>
-  <w:style w:type="table" w:styleId="a3">
-    <w:name w:val="Table Grid"/>
-    <w:basedOn w:val="a1"/>
-    <w:uiPriority w:val="39"/>
-    <w:rsid w:val="009F4A9E"/>
-    <w:pPr>
-      <w:spacing w:after="0" w:line="240" w:lineRule="auto"/>
-    </w:pPr>
-    <w:tblPr>
-      <w:tblBorders>
-        <w:top w:val="single" w:sz="4" w:space="0" w:color="auto"/>
-        <w:left w:val="single" w:sz="4" w:space="0" w:color="auto"/>
-        <w:bottom w:val="single" w:sz="4" w:space="0" w:color="auto"/>
-        <w:right w:val="single" w:sz="4" w:space="0" w:color="auto"/>
-        <w:insideH w:val="single" w:sz="4" w:space="0" w:color="auto"/>
-        <w:insideV w:val="single" w:sz="4" w:space="0" w:color="auto"/>
-      </w:tblBorders>
-    </w:tblPr>
-  </w:style>
-  <w:style w:type="paragraph" w:styleId="a4">
-    <w:name w:val="List Paragraph"/>
-    <w:basedOn w:val="a"/>
-    <w:uiPriority w:val="34"/>
-    <w:qFormat/>
-    <w:rsid w:val="00463365"/>
-    <w:pPr>
-      <w:ind w:left="720"/>
-      <w:contextualSpacing/>
-    </w:pPr>
-  </w:style>
-  <w:style w:type="paragraph" w:styleId="a5">
-    <w:name w:val="annotation text"/>
-    <w:basedOn w:val="a"/>
-    <w:link w:val="a6"/>
-    <w:semiHidden/>
-    <w:unhideWhenUsed/>
-    <w:rsid w:val="00A11118"/>
-    <w:pPr>
-      <w:spacing w:after="0" w:line="240" w:lineRule="auto"/>
-      <w:ind w:firstLine="709"/>
-    </w:pPr>
-    <w:rPr>
-      <w:rFonts w:ascii="Times New Roman" w:eastAsia="Times New Roman" w:hAnsi="Times New Roman" w:cs="Times New Roman"/>
-      <w:sz w:val="20"/>
-      <w:szCs w:val="20"/>
-      <w:lang w:eastAsia="ru-RU"/>
-    </w:rPr>
-  </w:style>
-  <w:style w:type="character" w:customStyle="1" w:styleId="a6">
-    <w:name w:val="Текст примечания Знак"/>
-    <w:basedOn w:val="a0"/>
-    <w:link w:val="a5"/>
-    <w:semiHidden/>
-    <w:rsid w:val="00A11118"/>
-    <w:rPr>
-      <w:rFonts w:ascii="Times New Roman" w:eastAsia="Times New Roman" w:hAnsi="Times New Roman" w:cs="Times New Roman"/>
-      <w:sz w:val="20"/>
-      <w:szCs w:val="20"/>
-      <w:lang w:eastAsia="ru-RU"/>
-    </w:rPr>
-  </w:style>
-  <w:style w:type="character" w:styleId="a7">
-    <w:name w:val="annotation reference"/>
-    <w:basedOn w:val="a0"/>
-    <w:semiHidden/>
-    <w:unhideWhenUsed/>
-    <w:rsid w:val="00A11118"/>
-    <w:rPr>
-      <w:sz w:val="16"/>
-      <w:szCs w:val="16"/>
-    </w:rPr>
-  </w:style>
-  <w:style w:type="paragraph" w:styleId="a8">
-    <w:name w:val="header"/>
-    <w:basedOn w:val="a"/>
-    <w:link w:val="a9"/>
-    <w:uiPriority w:val="99"/>
-    <w:unhideWhenUsed/>
-    <w:rsid w:val="00936B44"/>
-    <w:pPr>
-      <w:tabs>
-        <w:tab w:val="center" w:pos="4677"/>
-        <w:tab w:val="right" w:pos="9355"/>
-      </w:tabs>
-      <w:spacing w:after="0" w:line="240" w:lineRule="auto"/>
-    </w:pPr>
-  </w:style>
-  <w:style w:type="character" w:customStyle="1" w:styleId="a9">
-    <w:name w:val="Верхний колонтитул Знак"/>
-    <w:basedOn w:val="a0"/>
-    <w:link w:val="a8"/>
-    <w:uiPriority w:val="99"/>
-    <w:rsid w:val="00936B44"/>
-  </w:style>
-  <w:style w:type="paragraph" w:styleId="aa">
-    <w:name w:val="footer"/>
-    <w:basedOn w:val="a"/>
-    <w:link w:val="ab"/>
-    <w:uiPriority w:val="99"/>
-    <w:unhideWhenUsed/>
-    <w:rsid w:val="00936B44"/>
-    <w:pPr>
-      <w:tabs>
-        <w:tab w:val="center" w:pos="4677"/>
-        <w:tab w:val="right" w:pos="9355"/>
-      </w:tabs>
-      <w:spacing w:after="0" w:line="240" w:lineRule="auto"/>
-    </w:pPr>
-  </w:style>
-  <w:style w:type="character" w:customStyle="1" w:styleId="ab">
-    <w:name w:val="Нижний колонтитул Знак"/>
-    <w:basedOn w:val="a0"/>
-    <w:link w:val="aa"/>
-    <w:uiPriority w:val="99"/>
-    <w:rsid w:val="00936B44"/>
-  </w:style>
-  <w:style w:type="paragraph" w:styleId="ac">
-    <w:name w:val="Balloon Text"/>
-    <w:basedOn w:val="a"/>
-    <w:link w:val="ad"/>
-    <w:uiPriority w:val="99"/>
-    <w:semiHidden/>
-    <w:unhideWhenUsed/>
-    <w:rsid w:val="00022F53"/>
-    <w:pPr>
-      <w:spacing w:after="0" w:line="240" w:lineRule="auto"/>
-    </w:pPr>
-    <w:rPr>
-      <w:rFonts w:ascii="Segoe UI" w:hAnsi="Segoe UI" w:cs="Segoe UI"/>
-      <w:sz w:val="18"/>
-      <w:szCs w:val="18"/>
-    </w:rPr>
-  </w:style>
-  <w:style w:type="character" w:customStyle="1" w:styleId="ad">
-    <w:name w:val="Текст выноски Знак"/>
-    <w:basedOn w:val="a0"/>
-    <w:link w:val="ac"/>
-    <w:uiPriority w:val="99"/>
-    <w:semiHidden/>
-    <w:rsid w:val="00022F53"/>
-    <w:rPr>
-      <w:rFonts w:ascii="Segoe UI" w:hAnsi="Segoe UI" w:cs="Segoe UI"/>
-      <w:sz w:val="18"/>
-      <w:szCs w:val="18"/>
-    </w:rPr>
-  </w:style>
-</w:styles>
-</file>
-
-<file path=word/stylesWithEffects.xml><?xml version="1.0" encoding="utf-8"?>
-<w:styles xmlns:wpc="http://schemas.microsoft.com/office/word/2010/wordprocessingCanvas" xmlns:mc="http://schemas.openxmlformats.org/markup-compatibility/2006" xmlns:o="urn:schemas-microsoft-com:office:office" xmlns:r="http://schemas.openxmlformats.org/officeDocument/2006/relationships" xmlns:m="http://schemas.openxmlformats.org/officeDocument/2006/math" xmlns:v="urn:schemas-microsoft-com:vml" xmlns:wp14="http://schemas.microsoft.com/office/word/2010/wordprocessingDrawing" xmlns:wp="http://schemas.openxmlformats.org/drawingml/2006/wordprocessingDrawing" xmlns:w10="urn:schemas-microsoft-com:office:word" xmlns:w="http://schemas.openxmlformats.org/wordprocessingml/2006/main" xmlns:w14="http://schemas.microsoft.com/office/word/2010/wordml" xmlns:wpg="http://schemas.microsoft.com/office/word/2010/wordprocessingGroup" xmlns:wpi="http://schemas.microsoft.com/office/word/2010/wordprocessingInk" xmlns:wne="http://schemas.microsoft.com/office/word/2006/wordml" xmlns:wps="http://schemas.microsoft.com/office/word/2010/wordprocessingShape" mc:Ignorable="w14 wp14">
-  <w:docDefaults>
-    <w:rPrDefault>
-      <w:rPr>
-        <w:rFonts w:asciiTheme="minorHAnsi" w:eastAsiaTheme="minorHAnsi" w:hAnsiTheme="minorHAnsi" w:cstheme="minorBidi"/>
-        <w:sz w:val="22"/>
-        <w:szCs w:val="22"/>
-        <w:lang w:val="ru-RU" w:eastAsia="en-US" w:bidi="ar-SA"/>
-      </w:rPr>
-    </w:rPrDefault>
-    <w:pPrDefault>
-      <w:pPr>
-        <w:spacing w:after="160" w:line="259" w:lineRule="auto"/>
-      </w:pPr>
-    </w:pPrDefault>
-  </w:docDefaults>
-  <w:latentStyles w:defLockedState="0" w:defUIPriority="99" w:defSemiHidden="1" w:defUnhideWhenUsed="1" w:defQFormat="0" w:count="267">
-    <w:lsdException w:name="Normal" w:semiHidden="0" w:uiPriority="0" w:unhideWhenUsed="0" w:qFormat="1"/>
-    <w:lsdException w:name="heading 1" w:semiHidden="0" w:uiPriority="9" w:unhideWhenUsed="0" w:qFormat="1"/>
-    <w:lsdException w:name="heading 2" w:uiPriority="9" w:qFormat="1"/>
-    <w:lsdException w:name="heading 3" w:uiPriority="9" w:qFormat="1"/>
-    <w:lsdException w:name="heading 4" w:uiPriority="9" w:qFormat="1"/>
-    <w:lsdException w:name="heading 5" w:uiPriority="9" w:qFormat="1"/>
-    <w:lsdException w:name="heading 6" w:uiPriority="9" w:qFormat="1"/>
-    <w:lsdException w:name="heading 7" w:uiPriority="9" w:qFormat="1"/>
-    <w:lsdException w:name="heading 8" w:uiPriority="9" w:qFormat="1"/>
-    <w:lsdException w:name="heading 9" w:uiPriority="9" w:qFormat="1"/>
-    <w:lsdException w:name="toc 1" w:uiPriority="39"/>
-    <w:lsdException w:name="toc 2" w:uiPriority="39"/>
-    <w:lsdException w:name="toc 3" w:uiPriority="39"/>
-    <w:lsdException w:name="toc 4" w:uiPriority="39"/>
-    <w:lsdException w:name="toc 5" w:uiPriority="39"/>
-    <w:lsdException w:name="toc 6" w:uiPriority="39"/>
-    <w:lsdException w:name="toc 7" w:uiPriority="39"/>
-    <w:lsdException w:name="toc 8" w:uiPriority="39"/>
-    <w:lsdException w:name="toc 9" w:uiPriority="39"/>
-    <w:lsdException w:name="annotation text" w:uiPriority="0"/>
-    <w:lsdException w:name="caption" w:uiPriority="35" w:qFormat="1"/>
-    <w:lsdException w:name="annotation reference" w:uiPriority="0"/>
-    <w:lsdException w:name="Title" w:semiHidden="0" w:uiPriority="10" w:unhideWhenUsed="0" w:qFormat="1"/>
-    <w:lsdException w:name="Default Paragraph Font" w:uiPriority="1"/>
-    <w:lsdException w:name="Subtitle" w:semiHidden="0" w:uiPriority="11" w:unhideWhenUsed="0" w:qFormat="1"/>
-    <w:lsdException w:name="Strong" w:semiHidden="0" w:uiPriority="22" w:unhideWhenUsed="0" w:qFormat="1"/>
-    <w:lsdException w:name="Emphasis" w:semiHidden="0" w:uiPriority="20" w:unhideWhenUsed="0" w:qFormat="1"/>
-    <w:lsdException w:name="Table Grid" w:semiHidden="0" w:uiPriority="39" w:unhideWhenUsed="0"/>
-    <w:lsdException w:name="Placeholder Text" w:unhideWhenUsed="0"/>
-    <w:lsdException w:name="No Spacing" w:semiHidden="0" w:uiPriority="1" w:unhideWhenUsed="0" w:qFormat="1"/>
-    <w:lsdException w:name="Light Shading" w:semiHidden="0" w:uiPriority="60" w:unhideWhenUsed="0"/>
-    <w:lsdException w:name="Light List" w:semiHidden="0" w:uiPriority="61" w:unhideWhenUsed="0"/>
-    <w:lsdException w:name="Light Grid" w:semiHidden="0" w:uiPriority="62" w:unhideWhenUsed="0"/>
-    <w:lsdException w:name="Medium Shading 1" w:semiHidden="0" w:uiPriority="63" w:unhideWhenUsed="0"/>
-    <w:lsdException w:name="Medium Shading 2" w:semiHidden="0" w:uiPriority="64" w:unhideWhenUsed="0"/>
-    <w:lsdException w:name="Medium List 1" w:semiHidden="0" w:uiPriority="65" w:unhideWhenUsed="0"/>
-    <w:lsdException w:name="Medium List 2" w:semiHidden="0" w:uiPriority="66" w:unhideWhenUsed="0"/>
-    <w:lsdException w:name="Medium Grid 1" w:semiHidden="0" w:uiPriority="67" w:unhideWhenUsed="0"/>
-    <w:lsdException w:name="Medium Grid 2" w:semiHidden="0" w:uiPriority="68" w:unhideWhenUsed="0"/>
-    <w:lsdException w:name="Medium Grid 3" w:semiHidden="0" w:uiPriority="69" w:unhideWhenUsed="0"/>
-    <w:lsdException w:name="Dark List" w:semiHidden="0" w:uiPriority="70" w:unhideWhenUsed="0"/>
-    <w:lsdException w:name="Colorful Shading" w:semiHidden="0" w:uiPriority="71" w:unhideWhenUsed="0"/>
-    <w:lsdException w:name="Colorful List" w:semiHidden="0" w:uiPriority="72" w:unhideWhenUsed="0"/>
-    <w:lsdException w:name="Colorful Grid" w:semiHidden="0" w:uiPriority="73" w:unhideWhenUsed="0"/>
-    <w:lsdException w:name="Light Shading Accent 1" w:semiHidden="0" w:uiPriority="60" w:unhideWhenUsed="0"/>
-    <w:lsdException w:name="Light List Accent 1" w:semiHidden="0" w:uiPriority="61" w:unhideWhenUsed="0"/>
-    <w:lsdException w:name="Light Grid Accent 1" w:semiHidden="0" w:uiPriority="62" w:unhideWhenUsed="0"/>
-    <w:lsdException w:name="Medium Shading 1 Accent 1" w:semiHidden="0" w:uiPriority="63" w:unhideWhenUsed="0"/>
-    <w:lsdException w:name="Medium Shading 2 Accent 1" w:semiHidden="0" w:uiPriority="64" w:unhideWhenUsed="0"/>
-    <w:lsdException w:name="Medium List 1 Accent 1" w:semiHidden="0" w:uiPriority="65" w:unhideWhenUsed="0"/>
-    <w:lsdException w:name="Revision" w:unhideWhenUsed="0"/>
-    <w:lsdException w:name="List Paragraph" w:semiHidden="0" w:uiPriority="34" w:unhideWhenUsed="0" w:qFormat="1"/>
-    <w:lsdException w:name="Quote" w:semiHidden="0" w:uiPriority="29" w:unhideWhenUsed="0" w:qFormat="1"/>
-    <w:lsdException w:name="Intense Quote" w:semiHidden="0" w:uiPriority="30" w:unhideWhenUsed="0" w:qFormat="1"/>
-    <w:lsdException w:name="Medium List 2 Accent 1" w:semiHidden="0" w:uiPriority="66" w:unhideWhenUsed="0"/>
-    <w:lsdException w:name="Medium Grid 1 Accent 1" w:semiHidden="0" w:uiPriority="67" w:unhideWhenUsed="0"/>
-    <w:lsdException w:name="Medium Grid 2 Accent 1" w:semiHidden="0" w:uiPriority="68" w:unhideWhenUsed="0"/>
-    <w:lsdException w:name="Medium Grid 3 Accent 1" w:semiHidden="0" w:uiPriority="69" w:unhideWhenUsed="0"/>
-    <w:lsdException w:name="Dark List Accent 1" w:semiHidden="0" w:uiPriority="70" w:unhideWhenUsed="0"/>
-    <w:lsdException w:name="Colorful Shading Accent 1" w:semiHidden="0" w:uiPriority="71" w:unhideWhenUsed="0"/>
-    <w:lsdException w:name="Colorful List Accent 1" w:semiHidden="0" w:uiPriority="72" w:unhideWhenUsed="0"/>
-    <w:lsdException w:name="Colorful Grid Accent 1" w:semiHidden="0" w:uiPriority="73" w:unhideWhenUsed="0"/>
-    <w:lsdException w:name="Light Shading Accent 2" w:semiHidden="0" w:uiPriority="60" w:unhideWhenUsed="0"/>
-    <w:lsdException w:name="Light List Accent 2" w:semiHidden="0" w:uiPriority="61" w:unhideWhenUsed="0"/>
-    <w:lsdException w:name="Light Grid Accent 2" w:semiHidden="0" w:uiPriority="62" w:unhideWhenUsed="0"/>
-    <w:lsdException w:name="Medium Shading 1 Accent 2" w:semiHidden="0" w:uiPriority="63" w:unhideWhenUsed="0"/>
-    <w:lsdException w:name="Medium Shading 2 Accent 2" w:semiHidden="0" w:uiPriority="64" w:unhideWhenUsed="0"/>
-    <w:lsdException w:name="Medium List 1 Accent 2" w:semiHidden="0" w:uiPriority="65" w:unhideWhenUsed="0"/>
-    <w:lsdException w:name="Medium List 2 Accent 2" w:semiHidden="0" w:uiPriority="66" w:unhideWhenUsed="0"/>
-    <w:lsdException w:name="Medium Grid 1 Accent 2" w:semiHidden="0" w:uiPriority="67" w:unhideWhenUsed="0"/>
-    <w:lsdException w:name="Medium Grid 2 Accent 2" w:semiHidden="0" w:uiPriority="68" w:unhideWhenUsed="0"/>
-    <w:lsdException w:name="Medium Grid 3 Accent 2" w:semiHidden="0" w:uiPriority="69" w:unhideWhenUsed="0"/>
-    <w:lsdException w:name="Dark List Accent 2" w:semiHidden="0" w:uiPriority="70" w:unhideWhenUsed="0"/>
-    <w:lsdException w:name="Colorful Shading Accent 2" w:semiHidden="0" w:uiPriority="71" w:unhideWhenUsed="0"/>
-    <w:lsdException w:name="Colorful List Accent 2" w:semiHidden="0" w:uiPriority="72" w:unhideWhenUsed="0"/>
-    <w:lsdException w:name="Colorful Grid Accent 2" w:semiHidden="0" w:uiPriority="73" w:unhideWhenUsed="0"/>
-    <w:lsdException w:name="Light Shading Accent 3" w:semiHidden="0" w:uiPriority="60" w:unhideWhenUsed="0"/>
-    <w:lsdException w:name="Light List Accent 3" w:semiHidden="0" w:uiPriority="61" w:unhideWhenUsed="0"/>
-    <w:lsdException w:name="Light Grid Accent 3" w:semiHidden="0" w:uiPriority="62" w:unhideWhenUsed="0"/>
-    <w:lsdException w:name="Medium Shading 1 Accent 3" w:semiHidden="0" w:uiPriority="63" w:unhideWhenUsed="0"/>
-    <w:lsdException w:name="Medium Shading 2 Accent 3" w:semiHidden="0" w:uiPriority="64" w:unhideWhenUsed="0"/>
-    <w:lsdException w:name="Medium List 1 Accent 3" w:semiHidden="0" w:uiPriority="65" w:unhideWhenUsed="0"/>
-    <w:lsdException w:name="Medium List 2 Accent 3" w:semiHidden="0" w:uiPriority="66" w:unhideWhenUsed="0"/>
-    <w:lsdException w:name="Medium Grid 1 Accent 3" w:semiHidden="0" w:uiPriority="67" w:unhideWhenUsed="0"/>
-    <w:lsdException w:name="Medium Grid 2 Accent 3" w:semiHidden="0" w:uiPriority="68" w:unhideWhenUsed="0"/>
-    <w:lsdException w:name="Medium Grid 3 Accent 3" w:semiHidden="0" w:uiPriority="69" w:unhideWhenUsed="0"/>
-    <w:lsdException w:name="Dark List Accent 3" w:semiHidden="0" w:uiPriority="70" w:unhideWhenUsed="0"/>
-    <w:lsdException w:name="Colorful Shading Accent 3" w:semiHidden="0" w:uiPriority="71" w:unhideWhenUsed="0"/>
-    <w:lsdException w:name="Colorful List Accent 3" w:semiHidden="0" w:uiPriority="72" w:unhideWhenUsed="0"/>
-    <w:lsdException w:name="Colorful Grid Accent 3" w:semiHidden="0" w:uiPriority="73" w:unhideWhenUsed="0"/>
-    <w:lsdException w:name="Light Shading Accent 4" w:semiHidden="0" w:uiPriority="60" w:unhideWhenUsed="0"/>
-    <w:lsdException w:name="Light List Accent 4" w:semiHidden="0" w:uiPriority="61" w:unhideWhenUsed="0"/>
-    <w:lsdException w:name="Light Grid Accent 4" w:semiHidden="0" w:uiPriority="62" w:unhideWhenUsed="0"/>
-    <w:lsdException w:name="Medium Shading 1 Accent 4" w:semiHidden="0" w:uiPriority="63" w:unhideWhenUsed="0"/>
-    <w:lsdException w:name="Medium Shading 2 Accent 4" w:semiHidden="0" w:uiPriority="64" w:unhideWhenUsed="0"/>
-    <w:lsdException w:name="Medium List 1 Accent 4" w:semiHidden="0" w:uiPriority="65" w:unhideWhenUsed="0"/>
-    <w:lsdException w:name="Medium List 2 Accent 4" w:semiHidden="0" w:uiPriority="66" w:unhideWhenUsed="0"/>
-    <w:lsdException w:name="Medium Grid 1 Accent 4" w:semiHidden="0" w:uiPriority="67" w:unhideWhenUsed="0"/>
-    <w:lsdException w:name="Medium Grid 2 Accent 4" w:semiHidden="0" w:uiPriority="68" w:unhideWhenUsed="0"/>
-    <w:lsdException w:name="Medium Grid 3 Accent 4" w:semiHidden="0" w:uiPriority="69" w:unhideWhenUsed="0"/>
-    <w:lsdException w:name="Dark List Accent 4" w:semiHidden="0" w:uiPriority="70" w:unhideWhenUsed="0"/>
-    <w:lsdException w:name="Colorful Shading Accent 4" w:semiHidden="0" w:uiPriority="71" w:unhideWhenUsed="0"/>
-    <w:lsdException w:name="Colorful List Accent 4" w:semiHidden="0" w:uiPriority="72" w:unhideWhenUsed="0"/>
-    <w:lsdException w:name="Colorful Grid Accent 4" w:semiHidden="0" w:uiPriority="73" w:unhideWhenUsed="0"/>
-    <w:lsdException w:name="Light Shading Accent 5" w:semiHidden="0" w:uiPriority="60" w:unhideWhenUsed="0"/>
-    <w:lsdException w:name="Light List Accent 5" w:semiHidden="0" w:uiPriority="61" w:unhideWhenUsed="0"/>
-    <w:lsdException w:name="Light Grid Accent 5" w:semiHidden="0" w:uiPriority="62" w:unhideWhenUsed="0"/>
-    <w:lsdException w:name="Medium Shading 1 Accent 5" w:semiHidden="0" w:uiPriority="63" w:unhideWhenUsed="0"/>
-    <w:lsdException w:name="Medium Shading 2 Accent 5" w:semiHidden="0" w:uiPriority="64" w:unhideWhenUsed="0"/>
-    <w:lsdException w:name="Medium List 1 Accent 5" w:semiHidden="0" w:uiPriority="65" w:unhideWhenUsed="0"/>
-    <w:lsdException w:name="Medium List 2 Accent 5" w:semiHidden="0" w:uiPriority="66" w:unhideWhenUsed="0"/>
-    <w:lsdException w:name="Medium Grid 1 Accent 5" w:semiHidden="0" w:uiPriority="67" w:unhideWhenUsed="0"/>
-    <w:lsdException w:name="Medium Grid 2 Accent 5" w:semiHidden="0" w:uiPriority="68" w:unhideWhenUsed="0"/>
-    <w:lsdException w:name="Medium Grid 3 Accent 5" w:semiHidden="0" w:uiPriority="69" w:unhideWhenUsed="0"/>
-    <w:lsdException w:name="Dark List Accent 5" w:semiHidden="0" w:uiPriority="70" w:unhideWhenUsed="0"/>
-    <w:lsdException w:name="Colorful Shading Accent 5" w:semiHidden="0" w:uiPriority="71" w:unhideWhenUsed="0"/>
-    <w:lsdException w:name="Colorful List Accent 5" w:semiHidden="0" w:uiPriority="72" w:unhideWhenUsed="0"/>
-    <w:lsdException w:name="Colorful Grid Accent 5" w:semiHidden="0" w:uiPriority="73" w:unhideWhenUsed="0"/>
-    <w:lsdException w:name="Light Shading Accent 6" w:semiHidden="0" w:uiPriority="60" w:unhideWhenUsed="0"/>
-    <w:lsdException w:name="Light List Accent 6" w:semiHidden="0" w:uiPriority="61" w:unhideWhenUsed="0"/>
-    <w:lsdException w:name="Light Grid Accent 6" w:semiHidden="0" w:uiPriority="62" w:unhideWhenUsed="0"/>
-    <w:lsdException w:name="Medium Shading 1 Accent 6" w:semiHidden="0" w:uiPriority="63" w:unhideWhenUsed="0"/>
-    <w:lsdException w:name="Medium Shading 2 Accent 6" w:semiHidden="0" w:uiPriority="64" w:unhideWhenUsed="0"/>
-    <w:lsdException w:name="Medium List 1 Accent 6" w:semiHidden="0" w:uiPriority="65" w:unhideWhenUsed="0"/>
-    <w:lsdException w:name="Medium List 2 Accent 6" w:semiHidden="0" w:uiPriority="66" w:unhideWhenUsed="0"/>
-    <w:lsdException w:name="Medium Grid 1 Accent 6" w:semiHidden="0" w:uiPriority="67" w:unhideWhenUsed="0"/>
-    <w:lsdException w:name="Medium Grid 2 Accent 6" w:semiHidden="0" w:uiPriority="68" w:unhideWhenUsed="0"/>
-    <w:lsdException w:name="Medium Grid 3 Accent 6" w:semiHidden="0" w:uiPriority="69" w:unhideWhenUsed="0"/>
-    <w:lsdException w:name="Dark List Accent 6" w:semiHidden="0" w:uiPriority="70" w:unhideWhenUsed="0"/>
-    <w:lsdException w:name="Colorful Shading Accent 6" w:semiHidden="0" w:uiPriority="71" w:unhideWhenUsed="0"/>
-    <w:lsdException w:name="Colorful List Accent 6" w:semiHidden="0" w:uiPriority="72" w:unhideWhenUsed="0"/>
-    <w:lsdException w:name="Colorful Grid Accent 6" w:semiHidden="0" w:uiPriority="73" w:unhideWhenUsed="0"/>
-    <w:lsdException w:name="Subtle Emphasis" w:semiHidden="0" w:uiPriority="19" w:unhideWhenUsed="0" w:qFormat="1"/>
-    <w:lsdException w:name="Intense Emphasis" w:semiHidden="0" w:uiPriority="21" w:unhideWhenUsed="0" w:qFormat="1"/>
-    <w:lsdException w:name="Subtle Reference" w:semiHidden="0" w:uiPriority="31" w:unhideWhenUsed="0" w:qFormat="1"/>
-    <w:lsdException w:name="Intense Reference" w:semiHidden="0" w:uiPriority="32" w:unhideWhenUsed="0" w:qFormat="1"/>
-    <w:lsdException w:name="Book Title" w:semiHidden="0" w:uiPriority="33" w:unhideWhenUsed="0" w:qFormat="1"/>
-    <w:lsdException w:name="Bibliography" w:uiPriority="37"/>
-    <w:lsdException w:name="TOC Heading" w:uiPriority="39" w:qFormat="1"/>
+  <w:latentStyles w:defLockedState="0" w:defUIPriority="99" w:defSemiHidden="0" w:defUnhideWhenUsed="0" w:defQFormat="0" w:count="376">
+    <w:lsdException w:name="Normal" w:uiPriority="0" w:qFormat="1"/>
+    <w:lsdException w:name="heading 1" w:uiPriority="9" w:qFormat="1"/>
+    <w:lsdException w:name="heading 2" w:semiHidden="1" w:uiPriority="9" w:unhideWhenUsed="1" w:qFormat="1"/>
+    <w:lsdException w:name="heading 3" w:semiHidden="1" w:uiPriority="9" w:unhideWhenUsed="1" w:qFormat="1"/>
+    <w:lsdException w:name="heading 4" w:semiHidden="1" w:uiPriority="9" w:unhideWhenUsed="1" w:qFormat="1"/>
+    <w:lsdException w:name="heading 5" w:semiHidden="1" w:uiPriority="9" w:unhideWhenUsed="1" w:qFormat="1"/>
+    <w:lsdException w:name="heading 6" w:semiHidden="1" w:uiPriority="9" w:unhideWhenUsed="1" w:qFormat="1"/>
+    <w:lsdException w:name="heading 7" w:semiHidden="1" w:uiPriority="9" w:unhideWhenUsed="1" w:qFormat="1"/>
+    <w:lsdException w:name="heading 8" w:semiHidden="1" w:uiPriority="9" w:unhideWhenUsed="1" w:qFormat="1"/>
+    <w:lsdException w:name="heading 9" w:semiHidden="1" w:uiPriority="9" w:unhideWhenUsed="1" w:qFormat="1"/>
+    <w:lsdException w:name="index 1" w:semiHidden="1" w:unhideWhenUsed="1"/>
+    <w:lsdException w:name="index 2" w:semiHidden="1" w:unhideWhenUsed="1"/>
+    <w:lsdException w:name="index 3" w:semiHidden="1" w:unhideWhenUsed="1"/>
+    <w:lsdException w:name="index 4" w:semiHidden="1" w:unhideWhenUsed="1"/>
+    <w:lsdException w:name="index 5" w:semiHidden="1" w:unhideWhenUsed="1"/>
+    <w:lsdException w:name="index 6" w:semiHidden="1" w:unhideWhenUsed="1"/>
+    <w:lsdException w:name="index 7" w:semiHidden="1" w:unhideWhenUsed="1"/>
+    <w:lsdException w:name="index 8" w:semiHidden="1" w:unhideWhenUsed="1"/>
+    <w:lsdException w:name="index 9" w:semiHidden="1" w:unhideWhenUsed="1"/>
+    <w:lsdException w:name="toc 1" w:semiHidden="1" w:uiPriority="39" w:unhideWhenUsed="1"/>
+    <w:lsdException w:name="toc 2" w:semiHidden="1" w:uiPriority="39" w:unhideWhenUsed="1"/>
+    <w:lsdException w:name="toc 3" w:semiHidden="1" w:uiPriority="39" w:unhideWhenUsed="1"/>
+    <w:lsdException w:name="toc 4" w:semiHidden="1" w:uiPriority="39" w:unhideWhenUsed="1"/>
+    <w:lsdException w:name="toc 5" w:semiHidden="1" w:uiPriority="39" w:unhideWhenUsed="1"/>
+    <w:lsdException w:name="toc 6" w:semiHidden="1" w:uiPriority="39" w:unhideWhenUsed="1"/>
+    <w:lsdException w:name="toc 7" w:semiHidden="1" w:uiPriority="39" w:unhideWhenUsed="1"/>
+    <w:lsdException w:name="toc 8" w:semiHidden="1" w:uiPriority="39" w:unhideWhenUsed="1"/>
+    <w:lsdException w:name="toc 9" w:semiHidden="1" w:uiPriority="39" w:unhideWhenUsed="1"/>
+    <w:lsdException w:name="Normal Indent" w:semiHidden="1" w:unhideWhenUsed="1"/>
+    <w:lsdException w:name="footnote text" w:semiHidden="1" w:unhideWhenUsed="1"/>
+    <w:lsdException w:name="annotation text" w:semiHidden="1" w:uiPriority="0" w:unhideWhenUsed="1"/>
+    <w:lsdException w:name="header" w:semiHidden="1" w:unhideWhenUsed="1"/>
+    <w:lsdException w:name="footer" w:semiHidden="1" w:unhideWhenUsed="1"/>
+    <w:lsdException w:name="index heading" w:semiHidden="1" w:unhideWhenUsed="1"/>
+    <w:lsdException w:name="caption" w:semiHidden="1" w:uiPriority="35" w:unhideWhenUsed="1" w:qFormat="1"/>
+    <w:lsdException w:name="table of figures" w:semiHidden="1" w:unhideWhenUsed="1"/>
+    <w:lsdException w:name="envelope address" w:semiHidden="1" w:unhideWhenUsed="1"/>
+    <w:lsdException w:name="envelope return" w:semiHidden="1" w:unhideWhenUsed="1"/>
+    <w:lsdException w:name="footnote reference" w:semiHidden="1" w:unhideWhenUsed="1"/>
+    <w:lsdException w:name="annotation reference" w:semiHidden="1" w:uiPriority="0" w:unhideWhenUsed="1"/>
+    <w:lsdException w:name="line number" w:semiHidden="1" w:unhideWhenUsed="1"/>
+    <w:lsdException w:name="page number" w:semiHidden="1" w:unhideWhenUsed="1"/>
+    <w:lsdException w:name="endnote reference" w:semiHidden="1" w:unhideWhenUsed="1"/>
+    <w:lsdException w:name="endnote text" w:semiHidden="1" w:unhideWhenUsed="1"/>
+    <w:lsdException w:name="table of authorities" w:semiHidden="1" w:unhideWhenUsed="1"/>
+    <w:lsdException w:name="macro" w:semiHidden="1" w:unhideWhenUsed="1"/>
+    <w:lsdException w:name="toa heading" w:semiHidden="1" w:unhideWhenUsed="1"/>
+    <w:lsdException w:name="List" w:semiHidden="1" w:unhideWhenUsed="1"/>
+    <w:lsdException w:name="List Bullet" w:semiHidden="1" w:unhideWhenUsed="1"/>
+    <w:lsdException w:name="List Number" w:semiHidden="1" w:unhideWhenUsed="1"/>
+    <w:lsdException w:name="List 2" w:semiHidden="1" w:unhideWhenUsed="1"/>
+    <w:lsdException w:name="List 3" w:semiHidden="1" w:unhideWhenUsed="1"/>
+    <w:lsdException w:name="List 4" w:semiHidden="1" w:unhideWhenUsed="1"/>
+    <w:lsdException w:name="List 5" w:semiHidden="1" w:unhideWhenUsed="1"/>
+    <w:lsdException w:name="List Bullet 2" w:semiHidden="1" w:unhideWhenUsed="1"/>
+    <w:lsdException w:name="List Bullet 3" w:semiHidden="1" w:unhideWhenUsed="1"/>
+    <w:lsdException w:name="List Bullet 4" w:semiHidden="1" w:unhideWhenUsed="1"/>
+    <w:lsdException w:name="List Bullet 5" w:semiHidden="1" w:unhideWhenUsed="1"/>
+    <w:lsdException w:name="List Number 2" w:semiHidden="1" w:unhideWhenUsed="1"/>
+    <w:lsdException w:name="List Number 3" w:semiHidden="1" w:unhideWhenUsed="1"/>
+    <w:lsdException w:name="List Number 4" w:semiHidden="1" w:unhideWhenUsed="1"/>
+    <w:lsdException w:name="List Number 5" w:semiHidden="1" w:unhideWhenUsed="1"/>
+    <w:lsdException w:name="Title" w:uiPriority="10" w:qFormat="1"/>
+    <w:lsdException w:name="Closing" w:semiHidden="1" w:unhideWhenUsed="1"/>
+    <w:lsdException w:name="Signature" w:semiHidden="1" w:unhideWhenUsed="1"/>
+    <w:lsdException w:name="Default Paragraph Font" w:semiHidden="1" w:uiPriority="1" w:unhideWhenUsed="1"/>
+    <w:lsdException w:name="Body Text" w:semiHidden="1" w:unhideWhenUsed="1"/>
+    <w:lsdException w:name="Body Text Indent" w:semiHidden="1" w:unhideWhenUsed="1"/>
+    <w:lsdException w:name="List Continue" w:semiHidden="1" w:unhideWhenUsed="1"/>
+    <w:lsdException w:name="List Continue 2" w:semiHidden="1" w:unhideWhenUsed="1"/>
+    <w:lsdException w:name="List Continue 3" w:semiHidden="1" w:unhideWhenUsed="1"/>
+    <w:lsdException w:name="List Continue 4" w:semiHidden="1" w:unhideWhenUsed="1"/>
+    <w:lsdException w:name="List Continue 5" w:semiHidden="1" w:unhideWhenUsed="1"/>
+    <w:lsdException w:name="Message Header" w:semiHidden="1" w:unhideWhenUsed="1"/>
+    <w:lsdException w:name="Subtitle" w:uiPriority="11" w:qFormat="1"/>
+    <w:lsdException w:name="Salutation" w:semiHidden="1" w:unhideWhenUsed="1"/>
+    <w:lsdException w:name="Date" w:semiHidden="1" w:unhideWhenUsed="1"/>
+    <w:lsdException w:name="Body Text First Indent" w:semiHidden="1" w:unhideWhenUsed="1"/>
+    <w:lsdException w:name="Body Text First Indent 2" w:semiHidden="1" w:unhideWhenUsed="1"/>
+    <w:lsdException w:name="Note Heading" w:semiHidden="1" w:unhideWhenUsed="1"/>
+    <w:lsdException w:name="Body Text 2" w:semiHidden="1" w:unhideWhenUsed="1"/>
+    <w:lsdException w:name="Body Text 3" w:semiHidden="1" w:unhideWhenUsed="1"/>
+    <w:lsdException w:name="Body Text Indent 2" w:semiHidden="1" w:unhideWhenUsed="1"/>
+    <w:lsdException w:name="Body Text Indent 3" w:semiHidden="1" w:unhideWhenUsed="1"/>
+    <w:lsdException w:name="Block Text" w:semiHidden="1" w:unhideWhenUsed="1"/>
+    <w:lsdException w:name="Hyperlink" w:semiHidden="1" w:unhideWhenUsed="1"/>
+    <w:lsdException w:name="FollowedHyperlink" w:semiHidden="1" w:unhideWhenUsed="1"/>
+    <w:lsdException w:name="Strong" w:uiPriority="22" w:qFormat="1"/>
+    <w:lsdException w:name="Emphasis" w:uiPriority="20" w:qFormat="1"/>
+    <w:lsdException w:name="Document Map" w:semiHidden="1" w:unhideWhenUsed="1"/>
+    <w:lsdException w:name="Plain Text" w:semiHidden="1" w:unhideWhenUsed="1"/>
+    <w:lsdException w:name="E-mail Signature" w:semiHidden="1" w:unhideWhenUsed="1"/>
+    <w:lsdException w:name="HTML Top of Form" w:semiHidden="1" w:unhideWhenUsed="1"/>
+    <w:lsdException w:name="HTML Bottom of Form" w:semiHidden="1" w:unhideWhenUsed="1"/>
+    <w:lsdException w:name="Normal (Web)" w:semiHidden="1" w:unhideWhenUsed="1"/>
+    <w:lsdException w:name="HTML Acronym" w:semiHidden="1" w:unhideWhenUsed="1"/>
+    <w:lsdException w:name="HTML Address" w:semiHidden="1" w:unhideWhenUsed="1"/>
+    <w:lsdException w:name="HTML Cite" w:semiHidden="1" w:unhideWhenUsed="1"/>
+    <w:lsdException w:name="HTML Code" w:semiHidden="1" w:unhideWhenUsed="1"/>
+    <w:lsdException w:name="HTML Definition" w:semiHidden="1" w:unhideWhenUsed="1"/>
+    <w:lsdException w:name="HTML Keyboard" w:semiHidden="1" w:unhideWhenUsed="1"/>
+    <w:lsdException w:name="HTML Preformatted" w:semiHidden="1" w:unhideWhenUsed="1"/>
+    <w:lsdException w:name="HTML Sample" w:semiHidden="1" w:unhideWhenUsed="1"/>
+    <w:lsdException w:name="HTML Typewriter" w:semiHidden="1" w:unhideWhenUsed="1"/>
+    <w:lsdException w:name="HTML Variable" w:semiHidden="1" w:unhideWhenUsed="1"/>
+    <w:lsdException w:name="Normal Table" w:semiHidden="1" w:unhideWhenUsed="1"/>
+    <w:lsdException w:name="annotation subject" w:semiHidden="1" w:unhideWhenUsed="1"/>
+    <w:lsdException w:name="No List" w:semiHidden="1" w:unhideWhenUsed="1"/>
+    <w:lsdException w:name="Outline List 1" w:semiHidden="1" w:unhideWhenUsed="1"/>
+    <w:lsdException w:name="Outline List 2" w:semiHidden="1" w:unhideWhenUsed="1"/>
+    <w:lsdException w:name="Outline List 3" w:semiHidden="1" w:unhideWhenUsed="1"/>
+    <w:lsdException w:name="Table Simple 1" w:semiHidden="1" w:unhideWhenUsed="1"/>
+    <w:lsdException w:name="Table Simple 2" w:semiHidden="1" w:unhideWhenUsed="1"/>
+    <w:lsdException w:name="Table Simple 3" w:semiHidden="1" w:unhideWhenUsed="1"/>
+    <w:lsdException w:name="Table Classic 1" w:semiHidden="1" w:unhideWhenUsed="1"/>
+    <w:lsdException w:name="Table Classic 2" w:semiHidden="1" w:unhideWhenUsed="1"/>
+    <w:lsdException w:name="Table Classic 3" w:semiHidden="1" w:unhideWhenUsed="1"/>
+    <w:lsdException w:name="Table Classic 4" w:semiHidden="1" w:unhideWhenUsed="1"/>
+    <w:lsdException w:name="Table Colorful 1" w:semiHidden="1" w:unhideWhenUsed="1"/>
+    <w:lsdException w:name="Table Colorful 2" w:semiHidden="1" w:unhideWhenUsed="1"/>
+    <w:lsdException w:name="Table Colorful 3" w:semiHidden="1" w:unhideWhenUsed="1"/>
+    <w:lsdException w:name="Table Columns 1" w:semiHidden="1" w:unhideWhenUsed="1"/>
+    <w:lsdException w:name="Table Columns 2" w:semiHidden="1" w:unhideWhenUsed="1"/>
+    <w:lsdException w:name="Table Columns 3" w:semiHidden="1" w:unhideWhenUsed="1"/>
+    <w:lsdException w:name="Table Columns 4" w:semiHidden="1" w:unhideWhenUsed="1"/>
+    <w:lsdException w:name="Table Columns 5" w:semiHidden="1" w:unhideWhenUsed="1"/>
+    <w:lsdException w:name="Table Grid 1" w:semiHidden="1" w:unhideWhenUsed="1"/>
+    <w:lsdException w:name="Table Grid 2" w:semiHidden="1" w:unhideWhenUsed="1"/>
+    <w:lsdException w:name="Table Grid 3" w:semiHidden="1" w:unhideWhenUsed="1"/>
+    <w:lsdException w:name="Table Grid 4" w:semiHidden="1" w:unhideWhenUsed="1"/>
+    <w:lsdException w:name="Table Grid 5" w:semiHidden="1" w:unhideWhenUsed="1"/>
+    <w:lsdException w:name="Table Grid 6" w:semiHidden="1" w:unhideWhenUsed="1"/>
+    <w:lsdException w:name="Table Grid 7" w:semiHidden="1" w:unhideWhenUsed="1"/>
+    <w:lsdException w:name="Table Grid 8" w:semiHidden="1" w:unhideWhenUsed="1"/>
+    <w:lsdException w:name="Table List 1" w:semiHidden="1" w:unhideWhenUsed="1"/>
+    <w:lsdException w:name="Table List 2" w:semiHidden="1" w:unhideWhenUsed="1"/>
+    <w:lsdException w:name="Table List 3" w:semiHidden="1" w:unhideWhenUsed="1"/>
+    <w:lsdException w:name="Table List 4" w:semiHidden="1" w:unhideWhenUsed="1"/>
+    <w:lsdException w:name="Table List 5" w:semiHidden="1" w:unhideWhenUsed="1"/>
+    <w:lsdException w:name="Table List 6" w:semiHidden="1" w:unhideWhenUsed="1"/>
+    <w:lsdException w:name="Table List 7" w:semiHidden="1" w:unhideWhenUsed="1"/>
+    <w:lsdException w:name="Table List 8" w:semiHidden="1" w:unhideWhenUsed="1"/>
+    <w:lsdException w:name="Table 3D effects 1" w:semiHidden="1" w:unhideWhenUsed="1"/>
+    <w:lsdException w:name="Table 3D effects 2" w:semiHidden="1" w:unhideWhenUsed="1"/>
+    <w:lsdException w:name="Table 3D effects 3" w:semiHidden="1" w:unhideWhenUsed="1"/>
+    <w:lsdException w:name="Table Contemporary" w:semiHidden="1" w:unhideWhenUsed="1"/>
+    <w:lsdException w:name="Table Elegant" w:semiHidden="1" w:unhideWhenUsed="1"/>
+    <w:lsdException w:name="Table Professional" w:semiHidden="1" w:unhideWhenUsed="1"/>
+    <w:lsdException w:name="Table Subtle 1" w:semiHidden="1" w:unhideWhenUsed="1"/>
+    <w:lsdException w:name="Table Subtle 2" w:semiHidden="1" w:unhideWhenUsed="1"/>
+    <w:lsdException w:name="Table Web 1" w:semiHidden="1" w:unhideWhenUsed="1"/>
+    <w:lsdException w:name="Table Web 2" w:semiHidden="1" w:unhideWhenUsed="1"/>
+    <w:lsdException w:name="Table Web 3" w:semiHidden="1" w:unhideWhenUsed="1"/>
+    <w:lsdException w:name="Balloon Text" w:semiHidden="1" w:unhideWhenUsed="1"/>
+    <w:lsdException w:name="Table Grid" w:uiPriority="39"/>
+    <w:lsdException w:name="Table Theme" w:semiHidden="1" w:unhideWhenUsed="1"/>
+    <w:lsdException w:name="Placeholder Text" w:semiHidden="1"/>
+    <w:lsdException w:name="No Spacing" w:uiPriority="1" w:qFormat="1"/>
+    <w:lsdException w:name="Light Shading" w:uiPriority="60"/>
+    <w:lsdException w:name="Light List" w:uiPriority="61"/>
+    <w:lsdException w:name="Light Grid" w:uiPriority="62"/>
+    <w:lsdException w:name="Medium Shading 1" w:uiPriority="63"/>
+    <w:lsdException w:name="Medium Shading 2" w:uiPriority="64"/>
+    <w:lsdException w:name="Medium List 1" w:uiPriority="65"/>
+    <w:lsdException w:name="Medium List 2" w:uiPriority="66"/>
+    <w:lsdException w:name="Medium Grid 1" w:uiPriority="67"/>
+    <w:lsdException w:name="Medium Grid 2" w:uiPriority="68"/>
+    <w:lsdException w:name="Medium Grid 3" w:uiPriority="69"/>
+    <w:lsdException w:name="Dark List" w:uiPriority="70"/>
+    <w:lsdException w:name="Colorful Shading" w:uiPriority="71"/>
+    <w:lsdException w:name="Colorful List" w:uiPriority="72"/>
+    <w:lsdException w:name="Colorful Grid" w:uiPriority="73"/>
+    <w:lsdException w:name="Light Shading Accent 1" w:uiPriority="60"/>
+    <w:lsdException w:name="Light List Accent 1" w:uiPriority="61"/>
+    <w:lsdException w:name="Light Grid Accent 1" w:uiPriority="62"/>
+    <w:lsdException w:name="Medium Shading 1 Accent 1" w:uiPriority="63"/>
+    <w:lsdException w:name="Medium Shading 2 Accent 1" w:uiPriority="64"/>
+    <w:lsdException w:name="Medium List 1 Accent 1" w:uiPriority="65"/>
+    <w:lsdException w:name="Revision" w:semiHidden="1"/>
+    <w:lsdException w:name="List Paragraph" w:uiPriority="34" w:qFormat="1"/>
+    <w:lsdException w:name="Quote" w:uiPriority="29" w:qFormat="1"/>
+    <w:lsdException w:name="Intense Quote" w:uiPriority="30" w:qFormat="1"/>
+    <w:lsdException w:name="Medium List 2 Accent 1" w:uiPriority="66"/>
+    <w:lsdException w:name="Medium Grid 1 Accent 1" w:uiPriority="67"/>
+    <w:lsdException w:name="Medium Grid 2 Accent 1" w:uiPriority="68"/>
+    <w:lsdException w:name="Medium Grid 3 Accent 1" w:uiPriority="69"/>
+    <w:lsdException w:name="Dark List Accent 1" w:uiPriority="70"/>
+    <w:lsdException w:name="Colorful Shading Accent 1" w:uiPriority="71"/>
+    <w:lsdException w:name="Colorful List Accent 1" w:uiPriority="72"/>
+    <w:lsdException w:name="Colorful Grid Accent 1" w:uiPriority="73"/>
+    <w:lsdException w:name="Light Shading Accent 2" w:uiPriority="60"/>
+    <w:lsdException w:name="Light List Accent 2" w:uiPriority="61"/>
+    <w:lsdException w:name="Light Grid Accent 2" w:uiPriority="62"/>
+    <w:lsdException w:name="Medium Shading 1 Accent 2" w:uiPriority="63"/>
+    <w:lsdException w:name="Medium Shading 2 Accent 2" w:uiPriority="64"/>
+    <w:lsdException w:name="Medium List 1 Accent 2" w:uiPriority="65"/>
+    <w:lsdException w:name="Medium List 2 Accent 2" w:uiPriority="66"/>
+    <w:lsdException w:name="Medium Grid 1 Accent 2" w:uiPriority="67"/>
+    <w:lsdException w:name="Medium Grid 2 Accent 2" w:uiPriority="68"/>
+    <w:lsdException w:name="Medium Grid 3 Accent 2" w:uiPriority="69"/>
+    <w:lsdException w:name="Dark List Accent 2" w:uiPriority="70"/>
+    <w:lsdException w:name="Colorful Shading Accent 2" w:uiPriority="71"/>
+    <w:lsdException w:name="Colorful List Accent 2" w:uiPriority="72"/>
+    <w:lsdException w:name="Colorful Grid Accent 2" w:uiPriority="73"/>
+    <w:lsdException w:name="Light Shading Accent 3" w:uiPriority="60"/>
+    <w:lsdException w:name="Light List Accent 3" w:uiPriority="61"/>
+    <w:lsdException w:name="Light Grid Accent 3" w:uiPriority="62"/>
+    <w:lsdException w:name="Medium Shading 1 Accent 3" w:uiPriority="63"/>
+    <w:lsdException w:name="Medium Shading 2 Accent 3" w:uiPriority="64"/>
+    <w:lsdException w:name="Medium List 1 Accent 3" w:uiPriority="65"/>
+    <w:lsdException w:name="Medium List 2 Accent 3" w:uiPriority="66"/>
+    <w:lsdException w:name="Medium Grid 1 Accent 3" w:uiPriority="67"/>
+    <w:lsdException w:name="Medium Grid 2 Accent 3" w:uiPriority="68"/>
+    <w:lsdException w:name="Medium Grid 3 Accent 3" w:uiPriority="69"/>
+    <w:lsdException w:name="Dark List Accent 3" w:uiPriority="70"/>
+    <w:lsdException w:name="Colorful Shading Accent 3" w:uiPriority="71"/>
+    <w:lsdException w:name="Colorful List Accent 3" w:uiPriority="72"/>
+    <w:lsdException w:name="Colorful Grid Accent 3" w:uiPriority="73"/>
+    <w:lsdException w:name="Light Shading Accent 4" w:uiPriority="60"/>
+    <w:lsdException w:name="Light List Accent 4" w:uiPriority="61"/>
+    <w:lsdException w:name="Light Grid Accent 4" w:uiPriority="62"/>
+    <w:lsdException w:name="Medium Shading 1 Accent 4" w:uiPriority="63"/>
+    <w:lsdException w:name="Medium Shading 2 Accent 4" w:uiPriority="64"/>
+    <w:lsdException w:name="Medium List 1 Accent 4" w:uiPriority="65"/>
+    <w:lsdException w:name="Medium List 2 Accent 4" w:uiPriority="66"/>
+    <w:lsdException w:name="Medium Grid 1 Accent 4" w:uiPriority="67"/>
+    <w:lsdException w:name="Medium Grid 2 Accent 4" w:uiPriority="68"/>
+    <w:lsdException w:name="Medium Grid 3 Accent 4" w:uiPriority="69"/>
+    <w:lsdException w:name="Dark List Accent 4" w:uiPriority="70"/>
+    <w:lsdException w:name="Colorful Shading Accent 4" w:uiPriority="71"/>
+    <w:lsdException w:name="Colorful List Accent 4" w:uiPriority="72"/>
+    <w:lsdException w:name="Colorful Grid Accent 4" w:uiPriority="73"/>
+    <w:lsdException w:name="Light Shading Accent 5" w:uiPriority="60"/>
+    <w:lsdException w:name="Light List Accent 5" w:uiPriority="61"/>
+    <w:lsdException w:name="Light Grid Accent 5" w:uiPriority="62"/>
+    <w:lsdException w:name="Medium Shading 1 Accent 5" w:uiPriority="63"/>
+    <w:lsdException w:name="Medium Shading 2 Accent 5" w:uiPriority="64"/>
+    <w:lsdException w:name="Medium List 1 Accent 5" w:uiPriority="65"/>
+    <w:lsdException w:name="Medium List 2 Accent 5" w:uiPriority="66"/>
+    <w:lsdException w:name="Medium Grid 1 Accent 5" w:uiPriority="67"/>
+    <w:lsdException w:name="Medium Grid 2 Accent 5" w:uiPriority="68"/>
+    <w:lsdException w:name="Medium Grid 3 Accent 5" w:uiPriority="69"/>
+    <w:lsdException w:name="Dark List Accent 5" w:uiPriority="70"/>
+    <w:lsdException w:name="Colorful Shading Accent 5" w:uiPriority="71"/>
+    <w:lsdException w:name="Colorful List Accent 5" w:uiPriority="72"/>
+    <w:lsdException w:name="Colorful Grid Accent 5" w:uiPriority="73"/>
+    <w:lsdException w:name="Light Shading Accent 6" w:uiPriority="60"/>
+    <w:lsdException w:name="Light List Accent 6" w:uiPriority="61"/>
+    <w:lsdException w:name="Light Grid Accent 6" w:uiPriority="62"/>
+    <w:lsdException w:name="Medium Shading 1 Accent 6" w:uiPriority="63"/>
+    <w:lsdException w:name="Medium Shading 2 Accent 6" w:uiPriority="64"/>
+    <w:lsdException w:name="Medium List 1 Accent 6" w:uiPriority="65"/>
+    <w:lsdException w:name="Medium List 2 Accent 6" w:uiPriority="66"/>
+    <w:lsdException w:name="Medium Grid 1 Accent 6" w:uiPriority="67"/>
+    <w:lsdException w:name="Medium Grid 2 Accent 6" w:uiPriority="68"/>
+    <w:lsdException w:name="Medium Grid 3 Accent 6" w:uiPriority="69"/>
+    <w:lsdException w:name="Dark List Accent 6" w:uiPriority="70"/>
+    <w:lsdException w:name="Colorful Shading Accent 6" w:uiPriority="71"/>
+    <w:lsdException w:name="Colorful List Accent 6" w:uiPriority="72"/>
+    <w:lsdException w:name="Colorful Grid Accent 6" w:uiPriority="73"/>
+    <w:lsdException w:name="Subtle Emphasis" w:uiPriority="19" w:qFormat="1"/>
+    <w:lsdException w:name="Intense Emphasis" w:uiPriority="21" w:qFormat="1"/>
+    <w:lsdException w:name="Subtle Reference" w:uiPriority="31" w:qFormat="1"/>
+    <w:lsdException w:name="Intense Reference" w:uiPriority="32" w:qFormat="1"/>
+    <w:lsdException w:name="Book Title" w:uiPriority="33" w:qFormat="1"/>
+    <w:lsdException w:name="Bibliography" w:semiHidden="1" w:uiPriority="37" w:unhideWhenUsed="1"/>
+    <w:lsdException w:name="TOC Heading" w:semiHidden="1" w:uiPriority="39" w:unhideWhenUsed="1" w:qFormat="1"/>
+    <w:lsdException w:name="Plain Table 1" w:uiPriority="41"/>
+    <w:lsdException w:name="Plain Table 2" w:uiPriority="42"/>
+    <w:lsdException w:name="Plain Table 3" w:uiPriority="43"/>
+    <w:lsdException w:name="Plain Table 4" w:uiPriority="44"/>
+    <w:lsdException w:name="Plain Table 5" w:uiPriority="45"/>
+    <w:lsdException w:name="Grid Table Light" w:uiPriority="40"/>
+    <w:lsdException w:name="Grid Table 1 Light" w:uiPriority="46"/>
+    <w:lsdException w:name="Grid Table 2" w:uiPriority="47"/>
+    <w:lsdException w:name="Grid Table 3" w:uiPriority="48"/>
+    <w:lsdException w:name="Grid Table 4" w:uiPriority="49"/>
+    <w:lsdException w:name="Grid Table 5 Dark" w:uiPriority="50"/>
+    <w:lsdException w:name="Grid Table 6 Colorful" w:uiPriority="51"/>
+    <w:lsdException w:name="Grid Table 7 Colorful" w:uiPriority="52"/>
+    <w:lsdException w:name="Grid Table 1 Light Accent 1" w:uiPriority="46"/>
+    <w:lsdException w:name="Grid Table 2 Accent 1" w:uiPriority="47"/>
+    <w:lsdException w:name="Grid Table 3 Accent 1" w:uiPriority="48"/>
+    <w:lsdException w:name="Grid Table 4 Accent 1" w:uiPriority="49"/>
+    <w:lsdException w:name="Grid Table 5 Dark Accent 1" w:uiPriority="50"/>
+    <w:lsdException w:name="Grid Table 6 Colorful Accent 1" w:uiPriority="51"/>
+    <w:lsdException w:name="Grid Table 7 Colorful Accent 1" w:uiPriority="52"/>
+    <w:lsdException w:name="Grid Table 1 Light Accent 2" w:uiPriority="46"/>
+    <w:lsdException w:name="Grid Table 2 Accent 2" w:uiPriority="47"/>
+    <w:lsdException w:name="Grid Table 3 Accent 2" w:uiPriority="48"/>
+    <w:lsdException w:name="Grid Table 4 Accent 2" w:uiPriority="49"/>
+    <w:lsdException w:name="Grid Table 5 Dark Accent 2" w:uiPriority="50"/>
+    <w:lsdException w:name="Grid Table 6 Colorful Accent 2" w:uiPriority="51"/>
+    <w:lsdException w:name="Grid Table 7 Colorful Accent 2" w:uiPriority="52"/>
+    <w:lsdException w:name="Grid Table 1 Light Accent 3" w:uiPriority="46"/>
+    <w:lsdException w:name="Grid Table 2 Accent 3" w:uiPriority="47"/>
+    <w:lsdException w:name="Grid Table 3 Accent 3" w:uiPriority="48"/>
+    <w:lsdException w:name="Grid Table 4 Accent 3" w:uiPriority="49"/>
+    <w:lsdException w:name="Grid Table 5 Dark Accent 3" w:uiPriority="50"/>
+    <w:lsdException w:name="Grid Table 6 Colorful Accent 3" w:uiPriority="51"/>
+    <w:lsdException w:name="Grid Table 7 Colorful Accent 3" w:uiPriority="52"/>
+    <w:lsdException w:name="Grid Table 1 Light Accent 4" w:uiPriority="46"/>
+    <w:lsdException w:name="Grid Table 2 Accent 4" w:uiPriority="47"/>
+    <w:lsdException w:name="Grid Table 3 Accent 4" w:uiPriority="48"/>
+    <w:lsdException w:name="Grid Table 4 Accent 4" w:uiPriority="49"/>
+    <w:lsdException w:name="Grid Table 5 Dark Accent 4" w:uiPriority="50"/>
+    <w:lsdException w:name="Grid Table 6 Colorful Accent 4" w:uiPriority="51"/>
+    <w:lsdException w:name="Grid Table 7 Colorful Accent 4" w:uiPriority="52"/>
+    <w:lsdException w:name="Grid Table 1 Light Accent 5" w:uiPriority="46"/>
+    <w:lsdException w:name="Grid Table 2 Accent 5" w:uiPriority="47"/>
+    <w:lsdException w:name="Grid Table 3 Accent 5" w:uiPriority="48"/>
+    <w:lsdException w:name="Grid Table 4 Accent 5" w:uiPriority="49"/>
+    <w:lsdException w:name="Grid Table 5 Dark Accent 5" w:uiPriority="50"/>
+    <w:lsdException w:name="Grid Table 6 Colorful Accent 5" w:uiPriority="51"/>
+    <w:lsdException w:name="Grid Table 7 Colorful Accent 5" w:uiPriority="52"/>
+    <w:lsdException w:name="Grid Table 1 Light Accent 6" w:uiPriority="46"/>
+    <w:lsdException w:name="Grid Table 2 Accent 6" w:uiPriority="47"/>
+    <w:lsdException w:name="Grid Table 3 Accent 6" w:uiPriority="48"/>
+    <w:lsdException w:name="Grid Table 4 Accent 6" w:uiPriority="49"/>
+    <w:lsdException w:name="Grid Table 5 Dark Accent 6" w:uiPriority="50"/>
+    <w:lsdException w:name="Grid Table 6 Colorful Accent 6" w:uiPriority="51"/>
+    <w:lsdException w:name="Grid Table 7 Colorful Accent 6" w:uiPriority="52"/>
+    <w:lsdException w:name="List Table 1 Light" w:uiPriority="46"/>
+    <w:lsdException w:name="List Table 2" w:uiPriority="47"/>
+    <w:lsdException w:name="List Table 3" w:uiPriority="48"/>
+    <w:lsdException w:name="List Table 4" w:uiPriority="49"/>
+    <w:lsdException w:name="List Table 5 Dark" w:uiPriority="50"/>
+    <w:lsdException w:name="List Table 6 Colorful" w:uiPriority="51"/>
+    <w:lsdException w:name="List Table 7 Colorful" w:uiPriority="52"/>
+    <w:lsdException w:name="List Table 1 Light Accent 1" w:uiPriority="46"/>
+    <w:lsdException w:name="List Table 2 Accent 1" w:uiPriority="47"/>
+    <w:lsdException w:name="List Table 3 Accent 1" w:uiPriority="48"/>
+    <w:lsdException w:name="List Table 4 Accent 1" w:uiPriority="49"/>
+    <w:lsdException w:name="List Table 5 Dark Accent 1" w:uiPriority="50"/>
+    <w:lsdException w:name="List Table 6 Colorful Accent 1" w:uiPriority="51"/>
+    <w:lsdException w:name="List Table 7 Colorful Accent 1" w:uiPriority="52"/>
+    <w:lsdException w:name="List Table 1 Light Accent 2" w:uiPriority="46"/>
+    <w:lsdException w:name="List Table 2 Accent 2" w:uiPriority="47"/>
+    <w:lsdException w:name="List Table 3 Accent 2" w:uiPriority="48"/>
+    <w:lsdException w:name="List Table 4 Accent 2" w:uiPriority="49"/>
+    <w:lsdException w:name="List Table 5 Dark Accent 2" w:uiPriority="50"/>
+    <w:lsdException w:name="List Table 6 Colorful Accent 2" w:uiPriority="51"/>
+    <w:lsdException w:name="List Table 7 Colorful Accent 2" w:uiPriority="52"/>
+    <w:lsdException w:name="List Table 1 Light Accent 3" w:uiPriority="46"/>
+    <w:lsdException w:name="List Table 2 Accent 3" w:uiPriority="47"/>
+    <w:lsdException w:name="List Table 3 Accent 3" w:uiPriority="48"/>
+    <w:lsdException w:name="List Table 4 Accent 3" w:uiPriority="49"/>
+    <w:lsdException w:name="List Table 5 Dark Accent 3" w:uiPriority="50"/>
+    <w:lsdException w:name="List Table 6 Colorful Accent 3" w:uiPriority="51"/>
+    <w:lsdException w:name="List Table 7 Colorful Accent 3" w:uiPriority="52"/>
+    <w:lsdException w:name="List Table 1 Light Accent 4" w:uiPriority="46"/>
+    <w:lsdException w:name="List Table 2 Accent 4" w:uiPriority="47"/>
+    <w:lsdException w:name="List Table 3 Accent 4" w:uiPriority="48"/>
+    <w:lsdException w:name="List Table 4 Accent 4" w:uiPriority="49"/>
+    <w:lsdException w:name="List Table 5 Dark Accent 4" w:uiPriority="50"/>
+    <w:lsdException w:name="List Table 6 Colorful Accent 4" w:uiPriority="51"/>
+    <w:lsdException w:name="List Table 7 Colorful Accent 4" w:uiPriority="52"/>
+    <w:lsdException w:name="List Table 1 Light Accent 5" w:uiPriority="46"/>
+    <w:lsdException w:name="List Table 2 Accent 5" w:uiPriority="47"/>
+    <w:lsdException w:name="List Table 3 Accent 5" w:uiPriority="48"/>
+    <w:lsdException w:name="List Table 4 Accent 5" w:uiPriority="49"/>
+    <w:lsdException w:name="List Table 5 Dark Accent 5" w:uiPriority="50"/>
+    <w:lsdException w:name="List Table 6 Colorful Accent 5" w:uiPriority="51"/>
+    <w:lsdException w:name="List Table 7 Colorful Accent 5" w:uiPriority="52"/>
+    <w:lsdException w:name="List Table 1 Light Accent 6" w:uiPriority="46"/>
+    <w:lsdException w:name="List Table 2 Accent 6" w:uiPriority="47"/>
+    <w:lsdException w:name="List Table 3 Accent 6" w:uiPriority="48"/>
+    <w:lsdException w:name="List Table 4 Accent 6" w:uiPriority="49"/>
+    <w:lsdException w:name="List Table 5 Dark Accent 6" w:uiPriority="50"/>
+    <w:lsdException w:name="List Table 6 Colorful Accent 6" w:uiPriority="51"/>
+    <w:lsdException w:name="List Table 7 Colorful Accent 6" w:uiPriority="52"/>
+    <w:lsdException w:name="Mention" w:semiHidden="1" w:unhideWhenUsed="1"/>
+    <w:lsdException w:name="Smart Hyperlink" w:semiHidden="1" w:unhideWhenUsed="1"/>
+    <w:lsdException w:name="Hashtag" w:semiHidden="1" w:unhideWhenUsed="1"/>
+    <w:lsdException w:name="Unresolved Mention" w:semiHidden="1" w:unhideWhenUsed="1"/>
+    <w:lsdException w:name="Smart Link" w:semiHidden="1" w:unhideWhenUsed="1"/>
   </w:latentStyles>
   <w:style w:type="paragraph" w:default="1" w:styleId="a">
     <w:name w:val="Normal"/>
@@ -2103,7 +1889,7 @@
   <a:extraClrSchemeLst/>
   <a:extLst>
     <a:ext uri="{05A4C25C-085E-4340-85A3-A5531E510DB2}">
-      <thm15:themeFamily xmlns:thm15="http://schemas.microsoft.com/office/thememl/2012/main" xmlns="" name="Office Theme" id="{62F939B6-93AF-4DB8-9C6B-D6C7DFDC589F}" vid="{4A3C46E8-61CC-4603-A589-7422A47A8E4A}"/>
+      <thm15:themeFamily xmlns:thm15="http://schemas.microsoft.com/office/thememl/2012/main" name="Office Theme" id="{62F939B6-93AF-4DB8-9C6B-D6C7DFDC589F}" vid="{4A3C46E8-61CC-4603-A589-7422A47A8E4A}"/>
     </a:ext>
   </a:extLst>
 </a:theme>
@@ -2114,7 +1900,7 @@
 </file>
 
 <file path=customXml/itemProps1.xml><?xml version="1.0" encoding="utf-8"?>
-<ds:datastoreItem xmlns:ds="http://schemas.openxmlformats.org/officeDocument/2006/customXml" ds:itemID="{B9933D29-5420-408A-AA91-161A77AB1A71}">
+<ds:datastoreItem xmlns:ds="http://schemas.openxmlformats.org/officeDocument/2006/customXml" ds:itemID="{78B19DFB-7181-44C9-94C8-A4161601647E}">
   <ds:schemaRefs>
     <ds:schemaRef ds:uri="http://schemas.openxmlformats.org/officeDocument/2006/bibliography"/>
   </ds:schemaRefs>

</xml_diff>